<commit_message>
proyecto completado, mejoras: verificar insercion de informacion
</commit_message>
<xml_diff>
--- a/Comandos SQL Server.docx
+++ b/Comandos SQL Server.docx
@@ -1069,7 +1069,6 @@
         </w:rPr>
         <w:t xml:space="preserve"> </w:t>
       </w:r>
-      <w:proofErr w:type="gramStart"/>
       <w:r>
         <w:rPr>
           <w:rFonts w:ascii="Consolas" w:hAnsi="Consolas" w:cs="Consolas"/>
@@ -1093,6 +1092,36 @@
       <w:r>
         <w:rPr>
           <w:rFonts w:ascii="Consolas" w:hAnsi="Consolas" w:cs="Consolas"/>
+          <w:color w:val="0000FF"/>
+          <w:sz w:val="19"/>
+          <w:szCs w:val="19"/>
+          <w:lang w:val="en-US"/>
+        </w:rPr>
+        <w:t>primary</w:t>
+      </w:r>
+      <w:r>
+        <w:rPr>
+          <w:rFonts w:ascii="Consolas" w:hAnsi="Consolas" w:cs="Consolas"/>
+          <w:color w:val="000000"/>
+          <w:sz w:val="19"/>
+          <w:szCs w:val="19"/>
+          <w:lang w:val="en-US"/>
+        </w:rPr>
+        <w:t xml:space="preserve"> </w:t>
+      </w:r>
+      <w:r>
+        <w:rPr>
+          <w:rFonts w:ascii="Consolas" w:hAnsi="Consolas" w:cs="Consolas"/>
+          <w:color w:val="0000FF"/>
+          <w:sz w:val="19"/>
+          <w:szCs w:val="19"/>
+          <w:lang w:val="en-US"/>
+        </w:rPr>
+        <w:t>key</w:t>
+      </w:r>
+      <w:r>
+        <w:rPr>
+          <w:rFonts w:ascii="Consolas" w:hAnsi="Consolas" w:cs="Consolas"/>
           <w:color w:val="808080"/>
           <w:sz w:val="19"/>
           <w:szCs w:val="19"/>
@@ -1100,7 +1129,6 @@
         </w:rPr>
         <w:t>,</w:t>
       </w:r>
-      <w:proofErr w:type="gramEnd"/>
     </w:p>
     <w:p>
       <w:pPr>
@@ -1147,46 +1175,6 @@
           <w:lang w:val="en-US"/>
         </w:rPr>
         <w:t>int</w:t>
-      </w:r>
-      <w:r>
-        <w:rPr>
-          <w:rFonts w:ascii="Consolas" w:hAnsi="Consolas" w:cs="Consolas"/>
-          <w:color w:val="000000"/>
-          <w:sz w:val="19"/>
-          <w:szCs w:val="19"/>
-          <w:lang w:val="en-US"/>
-        </w:rPr>
-        <w:t xml:space="preserve"> </w:t>
-      </w:r>
-      <w:r>
-        <w:rPr>
-          <w:rFonts w:ascii="Consolas" w:hAnsi="Consolas" w:cs="Consolas"/>
-          <w:color w:val="0000FF"/>
-          <w:sz w:val="19"/>
-          <w:szCs w:val="19"/>
-          <w:lang w:val="en-US"/>
-        </w:rPr>
-        <w:t>primary</w:t>
-      </w:r>
-      <w:r>
-        <w:rPr>
-          <w:rFonts w:ascii="Consolas" w:hAnsi="Consolas" w:cs="Consolas"/>
-          <w:color w:val="000000"/>
-          <w:sz w:val="19"/>
-          <w:szCs w:val="19"/>
-          <w:lang w:val="en-US"/>
-        </w:rPr>
-        <w:t xml:space="preserve"> </w:t>
-      </w:r>
-      <w:r>
-        <w:rPr>
-          <w:rFonts w:ascii="Consolas" w:hAnsi="Consolas" w:cs="Consolas"/>
-          <w:color w:val="0000FF"/>
-          <w:sz w:val="19"/>
-          <w:szCs w:val="19"/>
-          <w:lang w:val="en-US"/>
-        </w:rPr>
-        <w:t>key</w:t>
       </w:r>
       <w:r>
         <w:rPr>
@@ -3713,8 +3701,13 @@
     </w:p>
     <w:p>
       <w:pPr>
-        <w:pStyle w:val="Prrafodelista"/>
-        <w:ind w:left="1512"/>
+        <w:rPr>
+          <w:rFonts w:ascii="Consolas" w:hAnsi="Consolas" w:cs="Consolas"/>
+          <w:color w:val="0000FF"/>
+          <w:sz w:val="19"/>
+          <w:szCs w:val="19"/>
+          <w:lang w:val="es-PE"/>
+        </w:rPr>
       </w:pPr>
     </w:p>
     <w:p>
@@ -3724,10 +3717,26 @@
           <w:ilvl w:val="0"/>
           <w:numId w:val="5"/>
         </w:numPr>
-      </w:pPr>
-      <w:r>
-        <w:t>Actualizar</w:t>
-      </w:r>
+        <w:rPr>
+          <w:rFonts w:ascii="Consolas" w:hAnsi="Consolas" w:cs="Consolas"/>
+          <w:color w:val="0000FF"/>
+          <w:sz w:val="19"/>
+          <w:szCs w:val="19"/>
+          <w:lang w:val="es-PE"/>
+        </w:rPr>
+      </w:pPr>
+      <w:proofErr w:type="spellStart"/>
+      <w:r>
+        <w:rPr>
+          <w:rFonts w:ascii="Consolas" w:hAnsi="Consolas" w:cs="Consolas"/>
+          <w:color w:val="000000"/>
+          <w:sz w:val="19"/>
+          <w:szCs w:val="19"/>
+          <w:lang w:val="es-PE"/>
+        </w:rPr>
+        <w:t>VerPersonal</w:t>
+      </w:r>
+      <w:proofErr w:type="spellEnd"/>
     </w:p>
     <w:p>
       <w:pPr>
@@ -3796,7 +3805,7 @@
           <w:szCs w:val="19"/>
           <w:lang w:val="es-PE"/>
         </w:rPr>
-        <w:t>ActualizarPersonal</w:t>
+        <w:t>VerPersonal</w:t>
       </w:r>
       <w:proofErr w:type="spellEnd"/>
     </w:p>
@@ -3861,420 +3870,6 @@
         <w:t>int</w:t>
       </w:r>
       <w:proofErr w:type="spellEnd"/>
-      <w:r>
-        <w:rPr>
-          <w:rFonts w:ascii="Consolas" w:hAnsi="Consolas" w:cs="Consolas"/>
-          <w:color w:val="808080"/>
-          <w:sz w:val="19"/>
-          <w:szCs w:val="19"/>
-          <w:lang w:val="es-PE"/>
-        </w:rPr>
-        <w:t>,</w:t>
-      </w:r>
-    </w:p>
-    <w:p>
-      <w:pPr>
-        <w:autoSpaceDE w:val="0"/>
-        <w:autoSpaceDN w:val="0"/>
-        <w:adjustRightInd w:val="0"/>
-        <w:spacing w:after="0" w:line="240" w:lineRule="auto"/>
-        <w:rPr>
-          <w:rFonts w:ascii="Consolas" w:hAnsi="Consolas" w:cs="Consolas"/>
-          <w:color w:val="000000"/>
-          <w:sz w:val="19"/>
-          <w:szCs w:val="19"/>
-          <w:lang w:val="es-PE"/>
-        </w:rPr>
-      </w:pPr>
-      <w:r>
-        <w:rPr>
-          <w:rFonts w:ascii="Consolas" w:hAnsi="Consolas" w:cs="Consolas"/>
-          <w:color w:val="000000"/>
-          <w:sz w:val="19"/>
-          <w:szCs w:val="19"/>
-          <w:lang w:val="es-PE"/>
-        </w:rPr>
-        <w:t xml:space="preserve">@ApPaterno </w:t>
-      </w:r>
-      <w:proofErr w:type="spellStart"/>
-      <w:proofErr w:type="gramStart"/>
-      <w:r>
-        <w:rPr>
-          <w:rFonts w:ascii="Consolas" w:hAnsi="Consolas" w:cs="Consolas"/>
-          <w:color w:val="0000FF"/>
-          <w:sz w:val="19"/>
-          <w:szCs w:val="19"/>
-          <w:lang w:val="es-PE"/>
-        </w:rPr>
-        <w:t>varchar</w:t>
-      </w:r>
-      <w:proofErr w:type="spellEnd"/>
-      <w:r>
-        <w:rPr>
-          <w:rFonts w:ascii="Consolas" w:hAnsi="Consolas" w:cs="Consolas"/>
-          <w:color w:val="808080"/>
-          <w:sz w:val="19"/>
-          <w:szCs w:val="19"/>
-          <w:lang w:val="es-PE"/>
-        </w:rPr>
-        <w:t>(</w:t>
-      </w:r>
-      <w:proofErr w:type="gramEnd"/>
-      <w:r>
-        <w:rPr>
-          <w:rFonts w:ascii="Consolas" w:hAnsi="Consolas" w:cs="Consolas"/>
-          <w:color w:val="000000"/>
-          <w:sz w:val="19"/>
-          <w:szCs w:val="19"/>
-          <w:lang w:val="es-PE"/>
-        </w:rPr>
-        <w:t>150</w:t>
-      </w:r>
-      <w:r>
-        <w:rPr>
-          <w:rFonts w:ascii="Consolas" w:hAnsi="Consolas" w:cs="Consolas"/>
-          <w:color w:val="808080"/>
-          <w:sz w:val="19"/>
-          <w:szCs w:val="19"/>
-          <w:lang w:val="es-PE"/>
-        </w:rPr>
-        <w:t>),</w:t>
-      </w:r>
-    </w:p>
-    <w:p>
-      <w:pPr>
-        <w:autoSpaceDE w:val="0"/>
-        <w:autoSpaceDN w:val="0"/>
-        <w:adjustRightInd w:val="0"/>
-        <w:spacing w:after="0" w:line="240" w:lineRule="auto"/>
-        <w:rPr>
-          <w:rFonts w:ascii="Consolas" w:hAnsi="Consolas" w:cs="Consolas"/>
-          <w:color w:val="000000"/>
-          <w:sz w:val="19"/>
-          <w:szCs w:val="19"/>
-          <w:lang w:val="es-PE"/>
-        </w:rPr>
-      </w:pPr>
-      <w:r>
-        <w:rPr>
-          <w:rFonts w:ascii="Consolas" w:hAnsi="Consolas" w:cs="Consolas"/>
-          <w:color w:val="000000"/>
-          <w:sz w:val="19"/>
-          <w:szCs w:val="19"/>
-          <w:lang w:val="es-PE"/>
-        </w:rPr>
-        <w:t xml:space="preserve">@ApMaterno </w:t>
-      </w:r>
-      <w:proofErr w:type="spellStart"/>
-      <w:proofErr w:type="gramStart"/>
-      <w:r>
-        <w:rPr>
-          <w:rFonts w:ascii="Consolas" w:hAnsi="Consolas" w:cs="Consolas"/>
-          <w:color w:val="0000FF"/>
-          <w:sz w:val="19"/>
-          <w:szCs w:val="19"/>
-          <w:lang w:val="es-PE"/>
-        </w:rPr>
-        <w:t>varchar</w:t>
-      </w:r>
-      <w:proofErr w:type="spellEnd"/>
-      <w:r>
-        <w:rPr>
-          <w:rFonts w:ascii="Consolas" w:hAnsi="Consolas" w:cs="Consolas"/>
-          <w:color w:val="808080"/>
-          <w:sz w:val="19"/>
-          <w:szCs w:val="19"/>
-          <w:lang w:val="es-PE"/>
-        </w:rPr>
-        <w:t>(</w:t>
-      </w:r>
-      <w:proofErr w:type="gramEnd"/>
-      <w:r>
-        <w:rPr>
-          <w:rFonts w:ascii="Consolas" w:hAnsi="Consolas" w:cs="Consolas"/>
-          <w:color w:val="000000"/>
-          <w:sz w:val="19"/>
-          <w:szCs w:val="19"/>
-          <w:lang w:val="es-PE"/>
-        </w:rPr>
-        <w:t>150</w:t>
-      </w:r>
-      <w:r>
-        <w:rPr>
-          <w:rFonts w:ascii="Consolas" w:hAnsi="Consolas" w:cs="Consolas"/>
-          <w:color w:val="808080"/>
-          <w:sz w:val="19"/>
-          <w:szCs w:val="19"/>
-          <w:lang w:val="es-PE"/>
-        </w:rPr>
-        <w:t>),</w:t>
-      </w:r>
-    </w:p>
-    <w:p>
-      <w:pPr>
-        <w:autoSpaceDE w:val="0"/>
-        <w:autoSpaceDN w:val="0"/>
-        <w:adjustRightInd w:val="0"/>
-        <w:spacing w:after="0" w:line="240" w:lineRule="auto"/>
-        <w:rPr>
-          <w:rFonts w:ascii="Consolas" w:hAnsi="Consolas" w:cs="Consolas"/>
-          <w:color w:val="000000"/>
-          <w:sz w:val="19"/>
-          <w:szCs w:val="19"/>
-          <w:lang w:val="es-PE"/>
-        </w:rPr>
-      </w:pPr>
-      <w:r>
-        <w:rPr>
-          <w:rFonts w:ascii="Consolas" w:hAnsi="Consolas" w:cs="Consolas"/>
-          <w:color w:val="000000"/>
-          <w:sz w:val="19"/>
-          <w:szCs w:val="19"/>
-          <w:lang w:val="es-PE"/>
-        </w:rPr>
-        <w:t xml:space="preserve">@Nombre1 </w:t>
-      </w:r>
-      <w:proofErr w:type="spellStart"/>
-      <w:proofErr w:type="gramStart"/>
-      <w:r>
-        <w:rPr>
-          <w:rFonts w:ascii="Consolas" w:hAnsi="Consolas" w:cs="Consolas"/>
-          <w:color w:val="0000FF"/>
-          <w:sz w:val="19"/>
-          <w:szCs w:val="19"/>
-          <w:lang w:val="es-PE"/>
-        </w:rPr>
-        <w:t>varchar</w:t>
-      </w:r>
-      <w:proofErr w:type="spellEnd"/>
-      <w:r>
-        <w:rPr>
-          <w:rFonts w:ascii="Consolas" w:hAnsi="Consolas" w:cs="Consolas"/>
-          <w:color w:val="808080"/>
-          <w:sz w:val="19"/>
-          <w:szCs w:val="19"/>
-          <w:lang w:val="es-PE"/>
-        </w:rPr>
-        <w:t>(</w:t>
-      </w:r>
-      <w:proofErr w:type="gramEnd"/>
-      <w:r>
-        <w:rPr>
-          <w:rFonts w:ascii="Consolas" w:hAnsi="Consolas" w:cs="Consolas"/>
-          <w:color w:val="000000"/>
-          <w:sz w:val="19"/>
-          <w:szCs w:val="19"/>
-          <w:lang w:val="es-PE"/>
-        </w:rPr>
-        <w:t>150</w:t>
-      </w:r>
-      <w:r>
-        <w:rPr>
-          <w:rFonts w:ascii="Consolas" w:hAnsi="Consolas" w:cs="Consolas"/>
-          <w:color w:val="808080"/>
-          <w:sz w:val="19"/>
-          <w:szCs w:val="19"/>
-          <w:lang w:val="es-PE"/>
-        </w:rPr>
-        <w:t>),</w:t>
-      </w:r>
-    </w:p>
-    <w:p>
-      <w:pPr>
-        <w:autoSpaceDE w:val="0"/>
-        <w:autoSpaceDN w:val="0"/>
-        <w:adjustRightInd w:val="0"/>
-        <w:spacing w:after="0" w:line="240" w:lineRule="auto"/>
-        <w:rPr>
-          <w:rFonts w:ascii="Consolas" w:hAnsi="Consolas" w:cs="Consolas"/>
-          <w:color w:val="000000"/>
-          <w:sz w:val="19"/>
-          <w:szCs w:val="19"/>
-          <w:lang w:val="es-PE"/>
-        </w:rPr>
-      </w:pPr>
-      <w:r>
-        <w:rPr>
-          <w:rFonts w:ascii="Consolas" w:hAnsi="Consolas" w:cs="Consolas"/>
-          <w:color w:val="000000"/>
-          <w:sz w:val="19"/>
-          <w:szCs w:val="19"/>
-          <w:lang w:val="es-PE"/>
-        </w:rPr>
-        <w:t xml:space="preserve">@Nombre2 </w:t>
-      </w:r>
-      <w:proofErr w:type="spellStart"/>
-      <w:proofErr w:type="gramStart"/>
-      <w:r>
-        <w:rPr>
-          <w:rFonts w:ascii="Consolas" w:hAnsi="Consolas" w:cs="Consolas"/>
-          <w:color w:val="0000FF"/>
-          <w:sz w:val="19"/>
-          <w:szCs w:val="19"/>
-          <w:lang w:val="es-PE"/>
-        </w:rPr>
-        <w:t>varchar</w:t>
-      </w:r>
-      <w:proofErr w:type="spellEnd"/>
-      <w:r>
-        <w:rPr>
-          <w:rFonts w:ascii="Consolas" w:hAnsi="Consolas" w:cs="Consolas"/>
-          <w:color w:val="808080"/>
-          <w:sz w:val="19"/>
-          <w:szCs w:val="19"/>
-          <w:lang w:val="es-PE"/>
-        </w:rPr>
-        <w:t>(</w:t>
-      </w:r>
-      <w:proofErr w:type="gramEnd"/>
-      <w:r>
-        <w:rPr>
-          <w:rFonts w:ascii="Consolas" w:hAnsi="Consolas" w:cs="Consolas"/>
-          <w:color w:val="000000"/>
-          <w:sz w:val="19"/>
-          <w:szCs w:val="19"/>
-          <w:lang w:val="es-PE"/>
-        </w:rPr>
-        <w:t>150</w:t>
-      </w:r>
-      <w:r>
-        <w:rPr>
-          <w:rFonts w:ascii="Consolas" w:hAnsi="Consolas" w:cs="Consolas"/>
-          <w:color w:val="808080"/>
-          <w:sz w:val="19"/>
-          <w:szCs w:val="19"/>
-          <w:lang w:val="es-PE"/>
-        </w:rPr>
-        <w:t>),</w:t>
-      </w:r>
-    </w:p>
-    <w:p>
-      <w:pPr>
-        <w:autoSpaceDE w:val="0"/>
-        <w:autoSpaceDN w:val="0"/>
-        <w:adjustRightInd w:val="0"/>
-        <w:spacing w:after="0" w:line="240" w:lineRule="auto"/>
-        <w:rPr>
-          <w:rFonts w:ascii="Consolas" w:hAnsi="Consolas" w:cs="Consolas"/>
-          <w:color w:val="000000"/>
-          <w:sz w:val="19"/>
-          <w:szCs w:val="19"/>
-          <w:lang w:val="es-PE"/>
-        </w:rPr>
-      </w:pPr>
-      <w:r>
-        <w:rPr>
-          <w:rFonts w:ascii="Consolas" w:hAnsi="Consolas" w:cs="Consolas"/>
-          <w:color w:val="000000"/>
-          <w:sz w:val="19"/>
-          <w:szCs w:val="19"/>
-          <w:lang w:val="es-PE"/>
-        </w:rPr>
-        <w:t xml:space="preserve">@FchNac </w:t>
-      </w:r>
-      <w:proofErr w:type="spellStart"/>
-      <w:proofErr w:type="gramStart"/>
-      <w:r>
-        <w:rPr>
-          <w:rFonts w:ascii="Consolas" w:hAnsi="Consolas" w:cs="Consolas"/>
-          <w:color w:val="0000FF"/>
-          <w:sz w:val="19"/>
-          <w:szCs w:val="19"/>
-          <w:lang w:val="es-PE"/>
-        </w:rPr>
-        <w:t>varchar</w:t>
-      </w:r>
-      <w:proofErr w:type="spellEnd"/>
-      <w:r>
-        <w:rPr>
-          <w:rFonts w:ascii="Consolas" w:hAnsi="Consolas" w:cs="Consolas"/>
-          <w:color w:val="0000FF"/>
-          <w:sz w:val="19"/>
-          <w:szCs w:val="19"/>
-          <w:lang w:val="es-PE"/>
-        </w:rPr>
-        <w:t>(</w:t>
-      </w:r>
-      <w:proofErr w:type="gramEnd"/>
-      <w:r>
-        <w:rPr>
-          <w:rFonts w:ascii="Consolas" w:hAnsi="Consolas" w:cs="Consolas"/>
-          <w:color w:val="0000FF"/>
-          <w:sz w:val="19"/>
-          <w:szCs w:val="19"/>
-          <w:lang w:val="es-PE"/>
-        </w:rPr>
-        <w:t>8)</w:t>
-      </w:r>
-      <w:r>
-        <w:rPr>
-          <w:rFonts w:ascii="Consolas" w:hAnsi="Consolas" w:cs="Consolas"/>
-          <w:color w:val="808080"/>
-          <w:sz w:val="19"/>
-          <w:szCs w:val="19"/>
-          <w:lang w:val="es-PE"/>
-        </w:rPr>
-        <w:t>,</w:t>
-      </w:r>
-    </w:p>
-    <w:p>
-      <w:pPr>
-        <w:autoSpaceDE w:val="0"/>
-        <w:autoSpaceDN w:val="0"/>
-        <w:adjustRightInd w:val="0"/>
-        <w:spacing w:after="0" w:line="240" w:lineRule="auto"/>
-        <w:rPr>
-          <w:rFonts w:ascii="Consolas" w:hAnsi="Consolas" w:cs="Consolas"/>
-          <w:color w:val="000000"/>
-          <w:sz w:val="19"/>
-          <w:szCs w:val="19"/>
-          <w:lang w:val="es-PE"/>
-        </w:rPr>
-      </w:pPr>
-      <w:r>
-        <w:rPr>
-          <w:rFonts w:ascii="Consolas" w:hAnsi="Consolas" w:cs="Consolas"/>
-          <w:color w:val="000000"/>
-          <w:sz w:val="19"/>
-          <w:szCs w:val="19"/>
-          <w:lang w:val="es-PE"/>
-        </w:rPr>
-        <w:t xml:space="preserve">@FchIngreso </w:t>
-      </w:r>
-      <w:proofErr w:type="spellStart"/>
-      <w:proofErr w:type="gramStart"/>
-      <w:r>
-        <w:rPr>
-          <w:rFonts w:ascii="Consolas" w:hAnsi="Consolas" w:cs="Consolas"/>
-          <w:color w:val="0000FF"/>
-          <w:sz w:val="19"/>
-          <w:szCs w:val="19"/>
-          <w:lang w:val="es-PE"/>
-        </w:rPr>
-        <w:t>varchar</w:t>
-      </w:r>
-      <w:proofErr w:type="spellEnd"/>
-      <w:r>
-        <w:rPr>
-          <w:rFonts w:ascii="Consolas" w:hAnsi="Consolas" w:cs="Consolas"/>
-          <w:color w:val="0000FF"/>
-          <w:sz w:val="19"/>
-          <w:szCs w:val="19"/>
-          <w:lang w:val="es-PE"/>
-        </w:rPr>
-        <w:t>(</w:t>
-      </w:r>
-      <w:proofErr w:type="gramEnd"/>
-      <w:r>
-        <w:rPr>
-          <w:rFonts w:ascii="Consolas" w:hAnsi="Consolas" w:cs="Consolas"/>
-          <w:color w:val="0000FF"/>
-          <w:sz w:val="19"/>
-          <w:szCs w:val="19"/>
-          <w:lang w:val="es-PE"/>
-        </w:rPr>
-        <w:t>8)</w:t>
-      </w:r>
     </w:p>
     <w:p>
       <w:pPr>
@@ -4371,12 +3966,54 @@
       <w:r>
         <w:rPr>
           <w:rFonts w:ascii="Consolas" w:hAnsi="Consolas" w:cs="Consolas"/>
-          <w:color w:val="FF00FF"/>
-          <w:sz w:val="19"/>
-          <w:szCs w:val="19"/>
-          <w:lang w:val="es-PE"/>
-        </w:rPr>
-        <w:t>update</w:t>
+          <w:color w:val="0000FF"/>
+          <w:sz w:val="19"/>
+          <w:szCs w:val="19"/>
+          <w:lang w:val="es-PE"/>
+        </w:rPr>
+        <w:t>select</w:t>
+      </w:r>
+      <w:proofErr w:type="spellEnd"/>
+      <w:r>
+        <w:rPr>
+          <w:rFonts w:ascii="Consolas" w:hAnsi="Consolas" w:cs="Consolas"/>
+          <w:color w:val="000000"/>
+          <w:sz w:val="19"/>
+          <w:szCs w:val="19"/>
+          <w:lang w:val="es-PE"/>
+        </w:rPr>
+        <w:t xml:space="preserve"> </w:t>
+      </w:r>
+      <w:r>
+        <w:rPr>
+          <w:rFonts w:ascii="Consolas" w:hAnsi="Consolas" w:cs="Consolas"/>
+          <w:color w:val="808080"/>
+          <w:sz w:val="19"/>
+          <w:szCs w:val="19"/>
+          <w:lang w:val="es-PE"/>
+        </w:rPr>
+        <w:t>*</w:t>
+      </w:r>
+      <w:r>
+        <w:rPr>
+          <w:rFonts w:ascii="Consolas" w:hAnsi="Consolas" w:cs="Consolas"/>
+          <w:color w:val="000000"/>
+          <w:sz w:val="19"/>
+          <w:szCs w:val="19"/>
+          <w:lang w:val="es-PE"/>
+        </w:rPr>
+        <w:t xml:space="preserve"> </w:t>
+      </w:r>
+      <w:proofErr w:type="spellStart"/>
+      <w:r>
+        <w:rPr>
+          <w:rFonts w:ascii="Consolas" w:hAnsi="Consolas" w:cs="Consolas"/>
+          <w:color w:val="0000FF"/>
+          <w:sz w:val="19"/>
+          <w:szCs w:val="19"/>
+          <w:lang w:val="es-PE"/>
+        </w:rPr>
+        <w:t>from</w:t>
       </w:r>
       <w:proofErr w:type="spellEnd"/>
       <w:r>
@@ -4389,56 +4026,16 @@
         </w:rPr>
         <w:t xml:space="preserve"> PERSONAL </w:t>
       </w:r>
-    </w:p>
-    <w:p>
-      <w:pPr>
-        <w:autoSpaceDE w:val="0"/>
-        <w:autoSpaceDN w:val="0"/>
-        <w:adjustRightInd w:val="0"/>
-        <w:spacing w:after="0" w:line="240" w:lineRule="auto"/>
-        <w:rPr>
-          <w:rFonts w:ascii="Consolas" w:hAnsi="Consolas" w:cs="Consolas"/>
-          <w:color w:val="000000"/>
-          <w:sz w:val="19"/>
-          <w:szCs w:val="19"/>
-          <w:lang w:val="es-PE"/>
-        </w:rPr>
-      </w:pPr>
-      <w:r>
-        <w:rPr>
-          <w:rFonts w:ascii="Consolas" w:hAnsi="Consolas" w:cs="Consolas"/>
-          <w:color w:val="0000FF"/>
-          <w:sz w:val="19"/>
-          <w:szCs w:val="19"/>
-          <w:lang w:val="es-PE"/>
-        </w:rPr>
-        <w:t>set</w:t>
-      </w:r>
-    </w:p>
-    <w:p>
-      <w:pPr>
-        <w:autoSpaceDE w:val="0"/>
-        <w:autoSpaceDN w:val="0"/>
-        <w:adjustRightInd w:val="0"/>
-        <w:spacing w:after="0" w:line="240" w:lineRule="auto"/>
-        <w:rPr>
-          <w:rFonts w:ascii="Consolas" w:hAnsi="Consolas" w:cs="Consolas"/>
-          <w:color w:val="000000"/>
-          <w:sz w:val="19"/>
-          <w:szCs w:val="19"/>
-          <w:lang w:val="es-PE"/>
-        </w:rPr>
-      </w:pPr>
-      <w:proofErr w:type="spellStart"/>
-      <w:r>
-        <w:rPr>
-          <w:rFonts w:ascii="Consolas" w:hAnsi="Consolas" w:cs="Consolas"/>
-          <w:color w:val="000000"/>
-          <w:sz w:val="19"/>
-          <w:szCs w:val="19"/>
-          <w:lang w:val="es-PE"/>
-        </w:rPr>
-        <w:t>ApPaterno</w:t>
+      <w:proofErr w:type="spellStart"/>
+      <w:r>
+        <w:rPr>
+          <w:rFonts w:ascii="Consolas" w:hAnsi="Consolas" w:cs="Consolas"/>
+          <w:color w:val="0000FF"/>
+          <w:sz w:val="19"/>
+          <w:szCs w:val="19"/>
+          <w:lang w:val="es-PE"/>
+        </w:rPr>
+        <w:t>where</w:t>
       </w:r>
       <w:proofErr w:type="spellEnd"/>
       <w:r>
@@ -4451,6 +4048,28 @@
         </w:rPr>
         <w:t xml:space="preserve"> </w:t>
       </w:r>
+      <w:proofErr w:type="spellStart"/>
+      <w:r>
+        <w:rPr>
+          <w:rFonts w:ascii="Consolas" w:hAnsi="Consolas" w:cs="Consolas"/>
+          <w:color w:val="000000"/>
+          <w:sz w:val="19"/>
+          <w:szCs w:val="19"/>
+          <w:lang w:val="es-PE"/>
+        </w:rPr>
+        <w:t>IdPersonal</w:t>
+      </w:r>
+      <w:proofErr w:type="spellEnd"/>
+      <w:r>
+        <w:rPr>
+          <w:rFonts w:ascii="Consolas" w:hAnsi="Consolas" w:cs="Consolas"/>
+          <w:color w:val="000000"/>
+          <w:sz w:val="19"/>
+          <w:szCs w:val="19"/>
+          <w:lang w:val="es-PE"/>
+        </w:rPr>
+        <w:t xml:space="preserve"> </w:t>
+      </w:r>
       <w:r>
         <w:rPr>
           <w:rFonts w:ascii="Consolas" w:hAnsi="Consolas" w:cs="Consolas"/>
@@ -4469,655 +4088,18 @@
           <w:szCs w:val="19"/>
           <w:lang w:val="es-PE"/>
         </w:rPr>
-        <w:t xml:space="preserve"> @ApPaterno</w:t>
-      </w:r>
-      <w:r>
-        <w:rPr>
-          <w:rFonts w:ascii="Consolas" w:hAnsi="Consolas" w:cs="Consolas"/>
-          <w:color w:val="808080"/>
-          <w:sz w:val="19"/>
-          <w:szCs w:val="19"/>
-          <w:lang w:val="es-PE"/>
-        </w:rPr>
-        <w:t>,</w:t>
-      </w:r>
-      <w:r>
-        <w:rPr>
-          <w:rFonts w:ascii="Consolas" w:hAnsi="Consolas" w:cs="Consolas"/>
-          <w:color w:val="000000"/>
-          <w:sz w:val="19"/>
-          <w:szCs w:val="19"/>
-          <w:lang w:val="es-PE"/>
-        </w:rPr>
-        <w:t xml:space="preserve"> </w:t>
-      </w:r>
-    </w:p>
-    <w:p>
-      <w:pPr>
-        <w:autoSpaceDE w:val="0"/>
-        <w:autoSpaceDN w:val="0"/>
-        <w:adjustRightInd w:val="0"/>
-        <w:spacing w:after="0" w:line="240" w:lineRule="auto"/>
-        <w:rPr>
-          <w:rFonts w:ascii="Consolas" w:hAnsi="Consolas" w:cs="Consolas"/>
-          <w:color w:val="000000"/>
-          <w:sz w:val="19"/>
-          <w:szCs w:val="19"/>
-          <w:lang w:val="es-PE"/>
-        </w:rPr>
-      </w:pPr>
-      <w:proofErr w:type="spellStart"/>
-      <w:r>
-        <w:rPr>
-          <w:rFonts w:ascii="Consolas" w:hAnsi="Consolas" w:cs="Consolas"/>
-          <w:color w:val="000000"/>
-          <w:sz w:val="19"/>
-          <w:szCs w:val="19"/>
-          <w:lang w:val="es-PE"/>
-        </w:rPr>
-        <w:t>ApMaterno</w:t>
-      </w:r>
-      <w:proofErr w:type="spellEnd"/>
-      <w:r>
-        <w:rPr>
-          <w:rFonts w:ascii="Consolas" w:hAnsi="Consolas" w:cs="Consolas"/>
-          <w:color w:val="000000"/>
-          <w:sz w:val="19"/>
-          <w:szCs w:val="19"/>
-          <w:lang w:val="es-PE"/>
-        </w:rPr>
-        <w:t xml:space="preserve"> </w:t>
-      </w:r>
-      <w:r>
-        <w:rPr>
-          <w:rFonts w:ascii="Consolas" w:hAnsi="Consolas" w:cs="Consolas"/>
-          <w:color w:val="808080"/>
-          <w:sz w:val="19"/>
-          <w:szCs w:val="19"/>
-          <w:lang w:val="es-PE"/>
-        </w:rPr>
-        <w:t>=</w:t>
-      </w:r>
-      <w:r>
-        <w:rPr>
-          <w:rFonts w:ascii="Consolas" w:hAnsi="Consolas" w:cs="Consolas"/>
-          <w:color w:val="000000"/>
-          <w:sz w:val="19"/>
-          <w:szCs w:val="19"/>
-          <w:lang w:val="es-PE"/>
-        </w:rPr>
-        <w:t xml:space="preserve"> @ApMaterno</w:t>
-      </w:r>
-      <w:r>
-        <w:rPr>
-          <w:rFonts w:ascii="Consolas" w:hAnsi="Consolas" w:cs="Consolas"/>
-          <w:color w:val="808080"/>
-          <w:sz w:val="19"/>
-          <w:szCs w:val="19"/>
-          <w:lang w:val="es-PE"/>
-        </w:rPr>
-        <w:t>,</w:t>
-      </w:r>
-    </w:p>
-    <w:p>
-      <w:pPr>
-        <w:autoSpaceDE w:val="0"/>
-        <w:autoSpaceDN w:val="0"/>
-        <w:adjustRightInd w:val="0"/>
-        <w:spacing w:after="0" w:line="240" w:lineRule="auto"/>
-        <w:rPr>
-          <w:rFonts w:ascii="Consolas" w:hAnsi="Consolas" w:cs="Consolas"/>
-          <w:color w:val="000000"/>
-          <w:sz w:val="19"/>
-          <w:szCs w:val="19"/>
-          <w:lang w:val="es-PE"/>
-        </w:rPr>
-      </w:pPr>
-      <w:r>
-        <w:rPr>
-          <w:rFonts w:ascii="Consolas" w:hAnsi="Consolas" w:cs="Consolas"/>
-          <w:color w:val="000000"/>
-          <w:sz w:val="19"/>
-          <w:szCs w:val="19"/>
-          <w:lang w:val="es-PE"/>
-        </w:rPr>
-        <w:t xml:space="preserve">Nombre1 </w:t>
-      </w:r>
-      <w:r>
-        <w:rPr>
-          <w:rFonts w:ascii="Consolas" w:hAnsi="Consolas" w:cs="Consolas"/>
-          <w:color w:val="808080"/>
-          <w:sz w:val="19"/>
-          <w:szCs w:val="19"/>
-          <w:lang w:val="es-PE"/>
-        </w:rPr>
-        <w:t>=</w:t>
-      </w:r>
-      <w:r>
-        <w:rPr>
-          <w:rFonts w:ascii="Consolas" w:hAnsi="Consolas" w:cs="Consolas"/>
-          <w:color w:val="000000"/>
-          <w:sz w:val="19"/>
-          <w:szCs w:val="19"/>
-          <w:lang w:val="es-PE"/>
-        </w:rPr>
-        <w:t xml:space="preserve"> @Nombre1</w:t>
-      </w:r>
-      <w:r>
-        <w:rPr>
-          <w:rFonts w:ascii="Consolas" w:hAnsi="Consolas" w:cs="Consolas"/>
-          <w:color w:val="808080"/>
-          <w:sz w:val="19"/>
-          <w:szCs w:val="19"/>
-          <w:lang w:val="es-PE"/>
-        </w:rPr>
-        <w:t>,</w:t>
-      </w:r>
-    </w:p>
-    <w:p>
-      <w:pPr>
-        <w:autoSpaceDE w:val="0"/>
-        <w:autoSpaceDN w:val="0"/>
-        <w:adjustRightInd w:val="0"/>
-        <w:spacing w:after="0" w:line="240" w:lineRule="auto"/>
-        <w:rPr>
-          <w:rFonts w:ascii="Consolas" w:hAnsi="Consolas" w:cs="Consolas"/>
-          <w:color w:val="000000"/>
-          <w:sz w:val="19"/>
-          <w:szCs w:val="19"/>
-          <w:lang w:val="es-PE"/>
-        </w:rPr>
-      </w:pPr>
-      <w:r>
-        <w:rPr>
-          <w:rFonts w:ascii="Consolas" w:hAnsi="Consolas" w:cs="Consolas"/>
-          <w:color w:val="000000"/>
-          <w:sz w:val="19"/>
-          <w:szCs w:val="19"/>
-          <w:lang w:val="es-PE"/>
-        </w:rPr>
-        <w:t xml:space="preserve">Nombre2 </w:t>
-      </w:r>
-      <w:r>
-        <w:rPr>
-          <w:rFonts w:ascii="Consolas" w:hAnsi="Consolas" w:cs="Consolas"/>
-          <w:color w:val="808080"/>
-          <w:sz w:val="19"/>
-          <w:szCs w:val="19"/>
-          <w:lang w:val="es-PE"/>
-        </w:rPr>
-        <w:t>=</w:t>
-      </w:r>
-      <w:r>
-        <w:rPr>
-          <w:rFonts w:ascii="Consolas" w:hAnsi="Consolas" w:cs="Consolas"/>
-          <w:color w:val="000000"/>
-          <w:sz w:val="19"/>
-          <w:szCs w:val="19"/>
-          <w:lang w:val="es-PE"/>
-        </w:rPr>
-        <w:t xml:space="preserve"> @Nombre2</w:t>
-      </w:r>
-      <w:r>
-        <w:rPr>
-          <w:rFonts w:ascii="Consolas" w:hAnsi="Consolas" w:cs="Consolas"/>
-          <w:color w:val="808080"/>
-          <w:sz w:val="19"/>
-          <w:szCs w:val="19"/>
-          <w:lang w:val="es-PE"/>
-        </w:rPr>
-        <w:t>,</w:t>
-      </w:r>
-    </w:p>
-    <w:p>
-      <w:pPr>
-        <w:autoSpaceDE w:val="0"/>
-        <w:autoSpaceDN w:val="0"/>
-        <w:adjustRightInd w:val="0"/>
-        <w:spacing w:after="0" w:line="240" w:lineRule="auto"/>
-        <w:rPr>
-          <w:rFonts w:ascii="Consolas" w:hAnsi="Consolas" w:cs="Consolas"/>
-          <w:color w:val="000000"/>
-          <w:sz w:val="19"/>
-          <w:szCs w:val="19"/>
-          <w:lang w:val="es-PE"/>
-        </w:rPr>
-      </w:pPr>
-      <w:proofErr w:type="spellStart"/>
-      <w:r>
-        <w:rPr>
-          <w:rFonts w:ascii="Consolas" w:hAnsi="Consolas" w:cs="Consolas"/>
-          <w:color w:val="000000"/>
-          <w:sz w:val="19"/>
-          <w:szCs w:val="19"/>
-          <w:lang w:val="es-PE"/>
-        </w:rPr>
-        <w:t>NombreCompleto</w:t>
-      </w:r>
-      <w:proofErr w:type="spellEnd"/>
-      <w:r>
-        <w:rPr>
-          <w:rFonts w:ascii="Consolas" w:hAnsi="Consolas" w:cs="Consolas"/>
-          <w:color w:val="000000"/>
-          <w:sz w:val="19"/>
-          <w:szCs w:val="19"/>
-          <w:lang w:val="es-PE"/>
-        </w:rPr>
-        <w:t xml:space="preserve"> </w:t>
-      </w:r>
-      <w:r>
-        <w:rPr>
-          <w:rFonts w:ascii="Consolas" w:hAnsi="Consolas" w:cs="Consolas"/>
-          <w:color w:val="808080"/>
-          <w:sz w:val="19"/>
-          <w:szCs w:val="19"/>
-          <w:lang w:val="es-PE"/>
-        </w:rPr>
-        <w:t>=</w:t>
-      </w:r>
-      <w:r>
-        <w:rPr>
-          <w:rFonts w:ascii="Consolas" w:hAnsi="Consolas" w:cs="Consolas"/>
-          <w:color w:val="000000"/>
-          <w:sz w:val="19"/>
-          <w:szCs w:val="19"/>
-          <w:lang w:val="es-PE"/>
-        </w:rPr>
-        <w:t xml:space="preserve"> </w:t>
-      </w:r>
-      <w:proofErr w:type="spellStart"/>
-      <w:proofErr w:type="gramStart"/>
-      <w:r>
-        <w:rPr>
-          <w:rFonts w:ascii="Consolas" w:hAnsi="Consolas" w:cs="Consolas"/>
-          <w:color w:val="FF00FF"/>
-          <w:sz w:val="19"/>
-          <w:szCs w:val="19"/>
-          <w:lang w:val="es-PE"/>
-        </w:rPr>
-        <w:t>concat</w:t>
-      </w:r>
-      <w:proofErr w:type="spellEnd"/>
-      <w:r>
-        <w:rPr>
-          <w:rFonts w:ascii="Consolas" w:hAnsi="Consolas" w:cs="Consolas"/>
-          <w:color w:val="808080"/>
-          <w:sz w:val="19"/>
-          <w:szCs w:val="19"/>
-          <w:lang w:val="es-PE"/>
-        </w:rPr>
-        <w:t>(</w:t>
-      </w:r>
-      <w:proofErr w:type="gramEnd"/>
-      <w:r>
-        <w:rPr>
-          <w:rFonts w:ascii="Consolas" w:hAnsi="Consolas" w:cs="Consolas"/>
-          <w:color w:val="000000"/>
-          <w:sz w:val="19"/>
-          <w:szCs w:val="19"/>
-          <w:lang w:val="es-PE"/>
-        </w:rPr>
-        <w:t>@Nombre1</w:t>
-      </w:r>
-      <w:r>
-        <w:rPr>
-          <w:rFonts w:ascii="Consolas" w:hAnsi="Consolas" w:cs="Consolas"/>
-          <w:color w:val="808080"/>
-          <w:sz w:val="19"/>
-          <w:szCs w:val="19"/>
-          <w:lang w:val="es-PE"/>
-        </w:rPr>
-        <w:t>,</w:t>
-      </w:r>
-      <w:r>
-        <w:rPr>
-          <w:rFonts w:ascii="Consolas" w:hAnsi="Consolas" w:cs="Consolas"/>
-          <w:color w:val="FF0000"/>
-          <w:sz w:val="19"/>
-          <w:szCs w:val="19"/>
-          <w:lang w:val="es-PE"/>
-        </w:rPr>
-        <w:t>' '</w:t>
-      </w:r>
-      <w:r>
-        <w:rPr>
-          <w:rFonts w:ascii="Consolas" w:hAnsi="Consolas" w:cs="Consolas"/>
-          <w:color w:val="808080"/>
-          <w:sz w:val="19"/>
-          <w:szCs w:val="19"/>
-          <w:lang w:val="es-PE"/>
-        </w:rPr>
-        <w:t>,</w:t>
-      </w:r>
-      <w:r>
-        <w:rPr>
-          <w:rFonts w:ascii="Consolas" w:hAnsi="Consolas" w:cs="Consolas"/>
-          <w:color w:val="000000"/>
-          <w:sz w:val="19"/>
-          <w:szCs w:val="19"/>
-          <w:lang w:val="es-PE"/>
-        </w:rPr>
-        <w:t xml:space="preserve"> @Nombre2</w:t>
-      </w:r>
-      <w:r>
-        <w:rPr>
-          <w:rFonts w:ascii="Consolas" w:hAnsi="Consolas" w:cs="Consolas"/>
-          <w:color w:val="808080"/>
-          <w:sz w:val="19"/>
-          <w:szCs w:val="19"/>
-          <w:lang w:val="es-PE"/>
-        </w:rPr>
-        <w:t>,</w:t>
-      </w:r>
-      <w:r>
-        <w:rPr>
-          <w:rFonts w:ascii="Consolas" w:hAnsi="Consolas" w:cs="Consolas"/>
-          <w:color w:val="000000"/>
-          <w:sz w:val="19"/>
-          <w:szCs w:val="19"/>
-          <w:lang w:val="es-PE"/>
-        </w:rPr>
-        <w:t xml:space="preserve"> </w:t>
-      </w:r>
-      <w:r>
-        <w:rPr>
-          <w:rFonts w:ascii="Consolas" w:hAnsi="Consolas" w:cs="Consolas"/>
-          <w:color w:val="FF0000"/>
-          <w:sz w:val="19"/>
-          <w:szCs w:val="19"/>
-          <w:lang w:val="es-PE"/>
-        </w:rPr>
-        <w:t>' '</w:t>
-      </w:r>
-      <w:r>
-        <w:rPr>
-          <w:rFonts w:ascii="Consolas" w:hAnsi="Consolas" w:cs="Consolas"/>
-          <w:color w:val="808080"/>
-          <w:sz w:val="19"/>
-          <w:szCs w:val="19"/>
-          <w:lang w:val="es-PE"/>
-        </w:rPr>
-        <w:t>,</w:t>
-      </w:r>
-      <w:r>
-        <w:rPr>
-          <w:rFonts w:ascii="Consolas" w:hAnsi="Consolas" w:cs="Consolas"/>
-          <w:color w:val="000000"/>
-          <w:sz w:val="19"/>
-          <w:szCs w:val="19"/>
-          <w:lang w:val="es-PE"/>
-        </w:rPr>
-        <w:t xml:space="preserve"> @ApPaterno</w:t>
-      </w:r>
-      <w:r>
-        <w:rPr>
-          <w:rFonts w:ascii="Consolas" w:hAnsi="Consolas" w:cs="Consolas"/>
-          <w:color w:val="808080"/>
-          <w:sz w:val="19"/>
-          <w:szCs w:val="19"/>
-          <w:lang w:val="es-PE"/>
-        </w:rPr>
-        <w:t>,</w:t>
-      </w:r>
-      <w:r>
-        <w:rPr>
-          <w:rFonts w:ascii="Consolas" w:hAnsi="Consolas" w:cs="Consolas"/>
-          <w:color w:val="000000"/>
-          <w:sz w:val="19"/>
-          <w:szCs w:val="19"/>
-          <w:lang w:val="es-PE"/>
-        </w:rPr>
-        <w:t xml:space="preserve"> </w:t>
-      </w:r>
-      <w:r>
-        <w:rPr>
-          <w:rFonts w:ascii="Consolas" w:hAnsi="Consolas" w:cs="Consolas"/>
-          <w:color w:val="FF0000"/>
-          <w:sz w:val="19"/>
-          <w:szCs w:val="19"/>
-          <w:lang w:val="es-PE"/>
-        </w:rPr>
-        <w:t>' '</w:t>
-      </w:r>
-      <w:r>
-        <w:rPr>
-          <w:rFonts w:ascii="Consolas" w:hAnsi="Consolas" w:cs="Consolas"/>
-          <w:color w:val="808080"/>
-          <w:sz w:val="19"/>
-          <w:szCs w:val="19"/>
-          <w:lang w:val="es-PE"/>
-        </w:rPr>
-        <w:t>,</w:t>
-      </w:r>
-      <w:r>
-        <w:rPr>
-          <w:rFonts w:ascii="Consolas" w:hAnsi="Consolas" w:cs="Consolas"/>
-          <w:color w:val="000000"/>
-          <w:sz w:val="19"/>
-          <w:szCs w:val="19"/>
-          <w:lang w:val="es-PE"/>
-        </w:rPr>
-        <w:t xml:space="preserve"> @ApMaterno</w:t>
-      </w:r>
-      <w:r>
-        <w:rPr>
-          <w:rFonts w:ascii="Consolas" w:hAnsi="Consolas" w:cs="Consolas"/>
-          <w:color w:val="808080"/>
-          <w:sz w:val="19"/>
-          <w:szCs w:val="19"/>
-          <w:lang w:val="es-PE"/>
-        </w:rPr>
-        <w:t>),</w:t>
-      </w:r>
-    </w:p>
-    <w:p>
-      <w:pPr>
-        <w:autoSpaceDE w:val="0"/>
-        <w:autoSpaceDN w:val="0"/>
-        <w:adjustRightInd w:val="0"/>
-        <w:spacing w:after="0" w:line="240" w:lineRule="auto"/>
-        <w:rPr>
-          <w:rFonts w:ascii="Consolas" w:hAnsi="Consolas" w:cs="Consolas"/>
-          <w:color w:val="000000"/>
-          <w:sz w:val="19"/>
-          <w:szCs w:val="19"/>
-          <w:lang w:val="es-PE"/>
-        </w:rPr>
-      </w:pPr>
-      <w:proofErr w:type="spellStart"/>
-      <w:r>
-        <w:rPr>
-          <w:rFonts w:ascii="Consolas" w:hAnsi="Consolas" w:cs="Consolas"/>
-          <w:color w:val="000000"/>
-          <w:sz w:val="19"/>
-          <w:szCs w:val="19"/>
-          <w:lang w:val="es-PE"/>
-        </w:rPr>
-        <w:t>FchNac</w:t>
-      </w:r>
-      <w:proofErr w:type="spellEnd"/>
-      <w:r>
-        <w:rPr>
-          <w:rFonts w:ascii="Consolas" w:hAnsi="Consolas" w:cs="Consolas"/>
-          <w:color w:val="000000"/>
-          <w:sz w:val="19"/>
-          <w:szCs w:val="19"/>
-          <w:lang w:val="es-PE"/>
-        </w:rPr>
-        <w:t xml:space="preserve"> </w:t>
-      </w:r>
-      <w:r>
-        <w:rPr>
-          <w:rFonts w:ascii="Consolas" w:hAnsi="Consolas" w:cs="Consolas"/>
-          <w:color w:val="808080"/>
-          <w:sz w:val="19"/>
-          <w:szCs w:val="19"/>
-          <w:lang w:val="es-PE"/>
-        </w:rPr>
-        <w:t>=</w:t>
-      </w:r>
-      <w:r>
-        <w:rPr>
-          <w:rFonts w:ascii="Consolas" w:hAnsi="Consolas" w:cs="Consolas"/>
-          <w:color w:val="000000"/>
-          <w:sz w:val="19"/>
-          <w:szCs w:val="19"/>
-          <w:lang w:val="es-PE"/>
-        </w:rPr>
-        <w:t xml:space="preserve"> @FchNac</w:t>
-      </w:r>
-      <w:r>
-        <w:rPr>
-          <w:rFonts w:ascii="Consolas" w:hAnsi="Consolas" w:cs="Consolas"/>
-          <w:color w:val="808080"/>
-          <w:sz w:val="19"/>
-          <w:szCs w:val="19"/>
-          <w:lang w:val="es-PE"/>
-        </w:rPr>
-        <w:t>,</w:t>
-      </w:r>
-    </w:p>
-    <w:p>
-      <w:pPr>
-        <w:autoSpaceDE w:val="0"/>
-        <w:autoSpaceDN w:val="0"/>
-        <w:adjustRightInd w:val="0"/>
-        <w:spacing w:after="0" w:line="240" w:lineRule="auto"/>
-        <w:rPr>
-          <w:rFonts w:ascii="Consolas" w:hAnsi="Consolas" w:cs="Consolas"/>
-          <w:color w:val="000000"/>
-          <w:sz w:val="19"/>
-          <w:szCs w:val="19"/>
-          <w:lang w:val="es-PE"/>
-        </w:rPr>
-      </w:pPr>
-      <w:proofErr w:type="spellStart"/>
-      <w:r>
-        <w:rPr>
-          <w:rFonts w:ascii="Consolas" w:hAnsi="Consolas" w:cs="Consolas"/>
-          <w:color w:val="000000"/>
-          <w:sz w:val="19"/>
-          <w:szCs w:val="19"/>
-          <w:lang w:val="es-PE"/>
-        </w:rPr>
-        <w:t>FchIngreso</w:t>
-      </w:r>
-      <w:proofErr w:type="spellEnd"/>
-      <w:r>
-        <w:rPr>
-          <w:rFonts w:ascii="Consolas" w:hAnsi="Consolas" w:cs="Consolas"/>
-          <w:color w:val="000000"/>
-          <w:sz w:val="19"/>
-          <w:szCs w:val="19"/>
-          <w:lang w:val="es-PE"/>
-        </w:rPr>
-        <w:t xml:space="preserve"> </w:t>
-      </w:r>
-      <w:r>
-        <w:rPr>
-          <w:rFonts w:ascii="Consolas" w:hAnsi="Consolas" w:cs="Consolas"/>
-          <w:color w:val="808080"/>
-          <w:sz w:val="19"/>
-          <w:szCs w:val="19"/>
-          <w:lang w:val="es-PE"/>
-        </w:rPr>
-        <w:t>=</w:t>
-      </w:r>
-      <w:r>
-        <w:rPr>
-          <w:rFonts w:ascii="Consolas" w:hAnsi="Consolas" w:cs="Consolas"/>
-          <w:color w:val="000000"/>
-          <w:sz w:val="19"/>
-          <w:szCs w:val="19"/>
-          <w:lang w:val="es-PE"/>
-        </w:rPr>
-        <w:t xml:space="preserve"> @FchIngreso</w:t>
-      </w:r>
-    </w:p>
-    <w:p>
-      <w:pPr>
-        <w:autoSpaceDE w:val="0"/>
-        <w:autoSpaceDN w:val="0"/>
-        <w:adjustRightInd w:val="0"/>
-        <w:spacing w:after="0" w:line="240" w:lineRule="auto"/>
-        <w:rPr>
-          <w:rFonts w:ascii="Consolas" w:hAnsi="Consolas" w:cs="Consolas"/>
-          <w:color w:val="000000"/>
-          <w:sz w:val="19"/>
-          <w:szCs w:val="19"/>
-          <w:lang w:val="es-PE"/>
-        </w:rPr>
-      </w:pPr>
-      <w:proofErr w:type="spellStart"/>
-      <w:r>
-        <w:rPr>
-          <w:rFonts w:ascii="Consolas" w:hAnsi="Consolas" w:cs="Consolas"/>
-          <w:color w:val="0000FF"/>
-          <w:sz w:val="19"/>
-          <w:szCs w:val="19"/>
-          <w:lang w:val="es-PE"/>
-        </w:rPr>
-        <w:t>where</w:t>
-      </w:r>
-      <w:proofErr w:type="spellEnd"/>
-      <w:r>
-        <w:rPr>
-          <w:rFonts w:ascii="Consolas" w:hAnsi="Consolas" w:cs="Consolas"/>
-          <w:color w:val="000000"/>
-          <w:sz w:val="19"/>
-          <w:szCs w:val="19"/>
-          <w:lang w:val="es-PE"/>
-        </w:rPr>
-        <w:t xml:space="preserve"> </w:t>
-      </w:r>
-      <w:proofErr w:type="spellStart"/>
-      <w:r>
-        <w:rPr>
-          <w:rFonts w:ascii="Consolas" w:hAnsi="Consolas" w:cs="Consolas"/>
-          <w:color w:val="000000"/>
-          <w:sz w:val="19"/>
-          <w:szCs w:val="19"/>
-          <w:lang w:val="es-PE"/>
-        </w:rPr>
-        <w:t>IdPersonal</w:t>
-      </w:r>
-      <w:proofErr w:type="spellEnd"/>
-      <w:r>
-        <w:rPr>
-          <w:rFonts w:ascii="Consolas" w:hAnsi="Consolas" w:cs="Consolas"/>
-          <w:color w:val="000000"/>
-          <w:sz w:val="19"/>
-          <w:szCs w:val="19"/>
-          <w:lang w:val="es-PE"/>
-        </w:rPr>
-        <w:t xml:space="preserve"> </w:t>
-      </w:r>
-      <w:r>
-        <w:rPr>
-          <w:rFonts w:ascii="Consolas" w:hAnsi="Consolas" w:cs="Consolas"/>
-          <w:color w:val="808080"/>
-          <w:sz w:val="19"/>
-          <w:szCs w:val="19"/>
-          <w:lang w:val="es-PE"/>
-        </w:rPr>
-        <w:t>=</w:t>
-      </w:r>
-      <w:r>
-        <w:rPr>
-          <w:rFonts w:ascii="Consolas" w:hAnsi="Consolas" w:cs="Consolas"/>
-          <w:color w:val="000000"/>
-          <w:sz w:val="19"/>
-          <w:szCs w:val="19"/>
-          <w:lang w:val="es-PE"/>
-        </w:rPr>
         <w:t xml:space="preserve"> @IdPersonal</w:t>
       </w:r>
     </w:p>
     <w:p>
       <w:pPr>
-        <w:rPr>
-          <w:rFonts w:ascii="Consolas" w:hAnsi="Consolas" w:cs="Consolas"/>
-          <w:color w:val="0000FF"/>
+        <w:autoSpaceDE w:val="0"/>
+        <w:autoSpaceDN w:val="0"/>
+        <w:adjustRightInd w:val="0"/>
+        <w:spacing w:after="0" w:line="240" w:lineRule="auto"/>
+        <w:rPr>
+          <w:rFonts w:ascii="Consolas" w:hAnsi="Consolas" w:cs="Consolas"/>
+          <w:color w:val="000000"/>
           <w:sz w:val="19"/>
           <w:szCs w:val="19"/>
           <w:lang w:val="es-PE"/>
@@ -5136,7 +4118,27 @@
       </w:r>
       <w:proofErr w:type="spellEnd"/>
     </w:p>
-    <w:p/>
+    <w:p>
+      <w:pPr>
+        <w:autoSpaceDE w:val="0"/>
+        <w:autoSpaceDN w:val="0"/>
+        <w:adjustRightInd w:val="0"/>
+        <w:spacing w:after="0" w:line="240" w:lineRule="auto"/>
+        <w:rPr>
+          <w:rFonts w:ascii="Consolas" w:hAnsi="Consolas" w:cs="Consolas"/>
+          <w:color w:val="000000"/>
+          <w:sz w:val="19"/>
+          <w:szCs w:val="19"/>
+          <w:lang w:val="es-PE"/>
+        </w:rPr>
+      </w:pPr>
+    </w:p>
+    <w:p>
+      <w:pPr>
+        <w:pStyle w:val="Prrafodelista"/>
+        <w:ind w:left="1512"/>
+      </w:pPr>
+    </w:p>
     <w:p>
       <w:pPr>
         <w:pStyle w:val="Prrafodelista"/>
@@ -5146,6 +4148,1426 @@
         </w:numPr>
       </w:pPr>
       <w:r>
+        <w:t>Actualizar</w:t>
+      </w:r>
+    </w:p>
+    <w:p>
+      <w:pPr>
+        <w:autoSpaceDE w:val="0"/>
+        <w:autoSpaceDN w:val="0"/>
+        <w:adjustRightInd w:val="0"/>
+        <w:spacing w:after="0" w:line="240" w:lineRule="auto"/>
+        <w:rPr>
+          <w:rFonts w:ascii="Consolas" w:hAnsi="Consolas" w:cs="Consolas"/>
+          <w:color w:val="000000"/>
+          <w:sz w:val="19"/>
+          <w:szCs w:val="19"/>
+          <w:lang w:val="es-PE"/>
+        </w:rPr>
+      </w:pPr>
+      <w:proofErr w:type="spellStart"/>
+      <w:r>
+        <w:rPr>
+          <w:rFonts w:ascii="Consolas" w:hAnsi="Consolas" w:cs="Consolas"/>
+          <w:color w:val="0000FF"/>
+          <w:sz w:val="19"/>
+          <w:szCs w:val="19"/>
+          <w:lang w:val="es-PE"/>
+        </w:rPr>
+        <w:t>create</w:t>
+      </w:r>
+      <w:proofErr w:type="spellEnd"/>
+      <w:r>
+        <w:rPr>
+          <w:rFonts w:ascii="Consolas" w:hAnsi="Consolas" w:cs="Consolas"/>
+          <w:color w:val="000000"/>
+          <w:sz w:val="19"/>
+          <w:szCs w:val="19"/>
+          <w:lang w:val="es-PE"/>
+        </w:rPr>
+        <w:t xml:space="preserve"> </w:t>
+      </w:r>
+      <w:proofErr w:type="spellStart"/>
+      <w:r>
+        <w:rPr>
+          <w:rFonts w:ascii="Consolas" w:hAnsi="Consolas" w:cs="Consolas"/>
+          <w:color w:val="0000FF"/>
+          <w:sz w:val="19"/>
+          <w:szCs w:val="19"/>
+          <w:lang w:val="es-PE"/>
+        </w:rPr>
+        <w:t>procedure</w:t>
+      </w:r>
+      <w:proofErr w:type="spellEnd"/>
+      <w:r>
+        <w:rPr>
+          <w:rFonts w:ascii="Consolas" w:hAnsi="Consolas" w:cs="Consolas"/>
+          <w:color w:val="000000"/>
+          <w:sz w:val="19"/>
+          <w:szCs w:val="19"/>
+          <w:lang w:val="es-PE"/>
+        </w:rPr>
+        <w:t xml:space="preserve"> </w:t>
+      </w:r>
+      <w:proofErr w:type="spellStart"/>
+      <w:r>
+        <w:rPr>
+          <w:rFonts w:ascii="Consolas" w:hAnsi="Consolas" w:cs="Consolas"/>
+          <w:color w:val="000000"/>
+          <w:sz w:val="19"/>
+          <w:szCs w:val="19"/>
+          <w:lang w:val="es-PE"/>
+        </w:rPr>
+        <w:t>ActualizarPersonal</w:t>
+      </w:r>
+      <w:proofErr w:type="spellEnd"/>
+    </w:p>
+    <w:p>
+      <w:pPr>
+        <w:autoSpaceDE w:val="0"/>
+        <w:autoSpaceDN w:val="0"/>
+        <w:adjustRightInd w:val="0"/>
+        <w:spacing w:after="0" w:line="240" w:lineRule="auto"/>
+        <w:rPr>
+          <w:rFonts w:ascii="Consolas" w:hAnsi="Consolas" w:cs="Consolas"/>
+          <w:color w:val="000000"/>
+          <w:sz w:val="19"/>
+          <w:szCs w:val="19"/>
+          <w:lang w:val="es-PE"/>
+        </w:rPr>
+      </w:pPr>
+      <w:r>
+        <w:rPr>
+          <w:rFonts w:ascii="Consolas" w:hAnsi="Consolas" w:cs="Consolas"/>
+          <w:color w:val="808080"/>
+          <w:sz w:val="19"/>
+          <w:szCs w:val="19"/>
+          <w:lang w:val="es-PE"/>
+        </w:rPr>
+        <w:t>(</w:t>
+      </w:r>
+    </w:p>
+    <w:p>
+      <w:pPr>
+        <w:autoSpaceDE w:val="0"/>
+        <w:autoSpaceDN w:val="0"/>
+        <w:adjustRightInd w:val="0"/>
+        <w:spacing w:after="0" w:line="240" w:lineRule="auto"/>
+        <w:rPr>
+          <w:rFonts w:ascii="Consolas" w:hAnsi="Consolas" w:cs="Consolas"/>
+          <w:color w:val="000000"/>
+          <w:sz w:val="19"/>
+          <w:szCs w:val="19"/>
+          <w:lang w:val="es-PE"/>
+        </w:rPr>
+      </w:pPr>
+      <w:r>
+        <w:rPr>
+          <w:rFonts w:ascii="Consolas" w:hAnsi="Consolas" w:cs="Consolas"/>
+          <w:color w:val="000000"/>
+          <w:sz w:val="19"/>
+          <w:szCs w:val="19"/>
+          <w:lang w:val="es-PE"/>
+        </w:rPr>
+        <w:t xml:space="preserve">@IdPersonal </w:t>
+      </w:r>
+      <w:proofErr w:type="spellStart"/>
+      <w:r>
+        <w:rPr>
+          <w:rFonts w:ascii="Consolas" w:hAnsi="Consolas" w:cs="Consolas"/>
+          <w:color w:val="0000FF"/>
+          <w:sz w:val="19"/>
+          <w:szCs w:val="19"/>
+          <w:lang w:val="es-PE"/>
+        </w:rPr>
+        <w:t>int</w:t>
+      </w:r>
+      <w:proofErr w:type="spellEnd"/>
+      <w:r>
+        <w:rPr>
+          <w:rFonts w:ascii="Consolas" w:hAnsi="Consolas" w:cs="Consolas"/>
+          <w:color w:val="808080"/>
+          <w:sz w:val="19"/>
+          <w:szCs w:val="19"/>
+          <w:lang w:val="es-PE"/>
+        </w:rPr>
+        <w:t>,</w:t>
+      </w:r>
+    </w:p>
+    <w:p>
+      <w:pPr>
+        <w:autoSpaceDE w:val="0"/>
+        <w:autoSpaceDN w:val="0"/>
+        <w:adjustRightInd w:val="0"/>
+        <w:spacing w:after="0" w:line="240" w:lineRule="auto"/>
+        <w:rPr>
+          <w:rFonts w:ascii="Consolas" w:hAnsi="Consolas" w:cs="Consolas"/>
+          <w:color w:val="000000"/>
+          <w:sz w:val="19"/>
+          <w:szCs w:val="19"/>
+          <w:lang w:val="es-PE"/>
+        </w:rPr>
+      </w:pPr>
+      <w:r>
+        <w:rPr>
+          <w:rFonts w:ascii="Consolas" w:hAnsi="Consolas" w:cs="Consolas"/>
+          <w:color w:val="000000"/>
+          <w:sz w:val="19"/>
+          <w:szCs w:val="19"/>
+          <w:lang w:val="es-PE"/>
+        </w:rPr>
+        <w:t xml:space="preserve">@ApPaterno </w:t>
+      </w:r>
+      <w:proofErr w:type="spellStart"/>
+      <w:proofErr w:type="gramStart"/>
+      <w:r>
+        <w:rPr>
+          <w:rFonts w:ascii="Consolas" w:hAnsi="Consolas" w:cs="Consolas"/>
+          <w:color w:val="0000FF"/>
+          <w:sz w:val="19"/>
+          <w:szCs w:val="19"/>
+          <w:lang w:val="es-PE"/>
+        </w:rPr>
+        <w:t>varchar</w:t>
+      </w:r>
+      <w:proofErr w:type="spellEnd"/>
+      <w:r>
+        <w:rPr>
+          <w:rFonts w:ascii="Consolas" w:hAnsi="Consolas" w:cs="Consolas"/>
+          <w:color w:val="808080"/>
+          <w:sz w:val="19"/>
+          <w:szCs w:val="19"/>
+          <w:lang w:val="es-PE"/>
+        </w:rPr>
+        <w:t>(</w:t>
+      </w:r>
+      <w:proofErr w:type="gramEnd"/>
+      <w:r>
+        <w:rPr>
+          <w:rFonts w:ascii="Consolas" w:hAnsi="Consolas" w:cs="Consolas"/>
+          <w:color w:val="000000"/>
+          <w:sz w:val="19"/>
+          <w:szCs w:val="19"/>
+          <w:lang w:val="es-PE"/>
+        </w:rPr>
+        <w:t>150</w:t>
+      </w:r>
+      <w:r>
+        <w:rPr>
+          <w:rFonts w:ascii="Consolas" w:hAnsi="Consolas" w:cs="Consolas"/>
+          <w:color w:val="808080"/>
+          <w:sz w:val="19"/>
+          <w:szCs w:val="19"/>
+          <w:lang w:val="es-PE"/>
+        </w:rPr>
+        <w:t>),</w:t>
+      </w:r>
+    </w:p>
+    <w:p>
+      <w:pPr>
+        <w:autoSpaceDE w:val="0"/>
+        <w:autoSpaceDN w:val="0"/>
+        <w:adjustRightInd w:val="0"/>
+        <w:spacing w:after="0" w:line="240" w:lineRule="auto"/>
+        <w:rPr>
+          <w:rFonts w:ascii="Consolas" w:hAnsi="Consolas" w:cs="Consolas"/>
+          <w:color w:val="000000"/>
+          <w:sz w:val="19"/>
+          <w:szCs w:val="19"/>
+          <w:lang w:val="es-PE"/>
+        </w:rPr>
+      </w:pPr>
+      <w:r>
+        <w:rPr>
+          <w:rFonts w:ascii="Consolas" w:hAnsi="Consolas" w:cs="Consolas"/>
+          <w:color w:val="000000"/>
+          <w:sz w:val="19"/>
+          <w:szCs w:val="19"/>
+          <w:lang w:val="es-PE"/>
+        </w:rPr>
+        <w:t xml:space="preserve">@ApMaterno </w:t>
+      </w:r>
+      <w:proofErr w:type="spellStart"/>
+      <w:proofErr w:type="gramStart"/>
+      <w:r>
+        <w:rPr>
+          <w:rFonts w:ascii="Consolas" w:hAnsi="Consolas" w:cs="Consolas"/>
+          <w:color w:val="0000FF"/>
+          <w:sz w:val="19"/>
+          <w:szCs w:val="19"/>
+          <w:lang w:val="es-PE"/>
+        </w:rPr>
+        <w:t>varchar</w:t>
+      </w:r>
+      <w:proofErr w:type="spellEnd"/>
+      <w:r>
+        <w:rPr>
+          <w:rFonts w:ascii="Consolas" w:hAnsi="Consolas" w:cs="Consolas"/>
+          <w:color w:val="808080"/>
+          <w:sz w:val="19"/>
+          <w:szCs w:val="19"/>
+          <w:lang w:val="es-PE"/>
+        </w:rPr>
+        <w:t>(</w:t>
+      </w:r>
+      <w:proofErr w:type="gramEnd"/>
+      <w:r>
+        <w:rPr>
+          <w:rFonts w:ascii="Consolas" w:hAnsi="Consolas" w:cs="Consolas"/>
+          <w:color w:val="000000"/>
+          <w:sz w:val="19"/>
+          <w:szCs w:val="19"/>
+          <w:lang w:val="es-PE"/>
+        </w:rPr>
+        <w:t>150</w:t>
+      </w:r>
+      <w:r>
+        <w:rPr>
+          <w:rFonts w:ascii="Consolas" w:hAnsi="Consolas" w:cs="Consolas"/>
+          <w:color w:val="808080"/>
+          <w:sz w:val="19"/>
+          <w:szCs w:val="19"/>
+          <w:lang w:val="es-PE"/>
+        </w:rPr>
+        <w:t>),</w:t>
+      </w:r>
+    </w:p>
+    <w:p>
+      <w:pPr>
+        <w:autoSpaceDE w:val="0"/>
+        <w:autoSpaceDN w:val="0"/>
+        <w:adjustRightInd w:val="0"/>
+        <w:spacing w:after="0" w:line="240" w:lineRule="auto"/>
+        <w:rPr>
+          <w:rFonts w:ascii="Consolas" w:hAnsi="Consolas" w:cs="Consolas"/>
+          <w:color w:val="000000"/>
+          <w:sz w:val="19"/>
+          <w:szCs w:val="19"/>
+          <w:lang w:val="es-PE"/>
+        </w:rPr>
+      </w:pPr>
+      <w:r>
+        <w:rPr>
+          <w:rFonts w:ascii="Consolas" w:hAnsi="Consolas" w:cs="Consolas"/>
+          <w:color w:val="000000"/>
+          <w:sz w:val="19"/>
+          <w:szCs w:val="19"/>
+          <w:lang w:val="es-PE"/>
+        </w:rPr>
+        <w:t xml:space="preserve">@Nombre1 </w:t>
+      </w:r>
+      <w:proofErr w:type="spellStart"/>
+      <w:proofErr w:type="gramStart"/>
+      <w:r>
+        <w:rPr>
+          <w:rFonts w:ascii="Consolas" w:hAnsi="Consolas" w:cs="Consolas"/>
+          <w:color w:val="0000FF"/>
+          <w:sz w:val="19"/>
+          <w:szCs w:val="19"/>
+          <w:lang w:val="es-PE"/>
+        </w:rPr>
+        <w:t>varchar</w:t>
+      </w:r>
+      <w:proofErr w:type="spellEnd"/>
+      <w:r>
+        <w:rPr>
+          <w:rFonts w:ascii="Consolas" w:hAnsi="Consolas" w:cs="Consolas"/>
+          <w:color w:val="808080"/>
+          <w:sz w:val="19"/>
+          <w:szCs w:val="19"/>
+          <w:lang w:val="es-PE"/>
+        </w:rPr>
+        <w:t>(</w:t>
+      </w:r>
+      <w:proofErr w:type="gramEnd"/>
+      <w:r>
+        <w:rPr>
+          <w:rFonts w:ascii="Consolas" w:hAnsi="Consolas" w:cs="Consolas"/>
+          <w:color w:val="000000"/>
+          <w:sz w:val="19"/>
+          <w:szCs w:val="19"/>
+          <w:lang w:val="es-PE"/>
+        </w:rPr>
+        <w:t>150</w:t>
+      </w:r>
+      <w:r>
+        <w:rPr>
+          <w:rFonts w:ascii="Consolas" w:hAnsi="Consolas" w:cs="Consolas"/>
+          <w:color w:val="808080"/>
+          <w:sz w:val="19"/>
+          <w:szCs w:val="19"/>
+          <w:lang w:val="es-PE"/>
+        </w:rPr>
+        <w:t>),</w:t>
+      </w:r>
+    </w:p>
+    <w:p>
+      <w:pPr>
+        <w:autoSpaceDE w:val="0"/>
+        <w:autoSpaceDN w:val="0"/>
+        <w:adjustRightInd w:val="0"/>
+        <w:spacing w:after="0" w:line="240" w:lineRule="auto"/>
+        <w:rPr>
+          <w:rFonts w:ascii="Consolas" w:hAnsi="Consolas" w:cs="Consolas"/>
+          <w:color w:val="000000"/>
+          <w:sz w:val="19"/>
+          <w:szCs w:val="19"/>
+          <w:lang w:val="es-PE"/>
+        </w:rPr>
+      </w:pPr>
+      <w:r>
+        <w:rPr>
+          <w:rFonts w:ascii="Consolas" w:hAnsi="Consolas" w:cs="Consolas"/>
+          <w:color w:val="000000"/>
+          <w:sz w:val="19"/>
+          <w:szCs w:val="19"/>
+          <w:lang w:val="es-PE"/>
+        </w:rPr>
+        <w:t xml:space="preserve">@Nombre2 </w:t>
+      </w:r>
+      <w:proofErr w:type="spellStart"/>
+      <w:proofErr w:type="gramStart"/>
+      <w:r>
+        <w:rPr>
+          <w:rFonts w:ascii="Consolas" w:hAnsi="Consolas" w:cs="Consolas"/>
+          <w:color w:val="0000FF"/>
+          <w:sz w:val="19"/>
+          <w:szCs w:val="19"/>
+          <w:lang w:val="es-PE"/>
+        </w:rPr>
+        <w:t>varchar</w:t>
+      </w:r>
+      <w:proofErr w:type="spellEnd"/>
+      <w:r>
+        <w:rPr>
+          <w:rFonts w:ascii="Consolas" w:hAnsi="Consolas" w:cs="Consolas"/>
+          <w:color w:val="808080"/>
+          <w:sz w:val="19"/>
+          <w:szCs w:val="19"/>
+          <w:lang w:val="es-PE"/>
+        </w:rPr>
+        <w:t>(</w:t>
+      </w:r>
+      <w:proofErr w:type="gramEnd"/>
+      <w:r>
+        <w:rPr>
+          <w:rFonts w:ascii="Consolas" w:hAnsi="Consolas" w:cs="Consolas"/>
+          <w:color w:val="000000"/>
+          <w:sz w:val="19"/>
+          <w:szCs w:val="19"/>
+          <w:lang w:val="es-PE"/>
+        </w:rPr>
+        <w:t>150</w:t>
+      </w:r>
+      <w:r>
+        <w:rPr>
+          <w:rFonts w:ascii="Consolas" w:hAnsi="Consolas" w:cs="Consolas"/>
+          <w:color w:val="808080"/>
+          <w:sz w:val="19"/>
+          <w:szCs w:val="19"/>
+          <w:lang w:val="es-PE"/>
+        </w:rPr>
+        <w:t>),</w:t>
+      </w:r>
+    </w:p>
+    <w:p>
+      <w:pPr>
+        <w:autoSpaceDE w:val="0"/>
+        <w:autoSpaceDN w:val="0"/>
+        <w:adjustRightInd w:val="0"/>
+        <w:spacing w:after="0" w:line="240" w:lineRule="auto"/>
+        <w:rPr>
+          <w:rFonts w:ascii="Consolas" w:hAnsi="Consolas" w:cs="Consolas"/>
+          <w:color w:val="000000"/>
+          <w:sz w:val="19"/>
+          <w:szCs w:val="19"/>
+          <w:lang w:val="es-PE"/>
+        </w:rPr>
+      </w:pPr>
+      <w:r>
+        <w:rPr>
+          <w:rFonts w:ascii="Consolas" w:hAnsi="Consolas" w:cs="Consolas"/>
+          <w:color w:val="000000"/>
+          <w:sz w:val="19"/>
+          <w:szCs w:val="19"/>
+          <w:lang w:val="es-PE"/>
+        </w:rPr>
+        <w:t xml:space="preserve">@FchNac </w:t>
+      </w:r>
+      <w:proofErr w:type="spellStart"/>
+      <w:proofErr w:type="gramStart"/>
+      <w:r>
+        <w:rPr>
+          <w:rFonts w:ascii="Consolas" w:hAnsi="Consolas" w:cs="Consolas"/>
+          <w:color w:val="0000FF"/>
+          <w:sz w:val="19"/>
+          <w:szCs w:val="19"/>
+          <w:lang w:val="es-PE"/>
+        </w:rPr>
+        <w:t>varchar</w:t>
+      </w:r>
+      <w:proofErr w:type="spellEnd"/>
+      <w:r>
+        <w:rPr>
+          <w:rFonts w:ascii="Consolas" w:hAnsi="Consolas" w:cs="Consolas"/>
+          <w:color w:val="0000FF"/>
+          <w:sz w:val="19"/>
+          <w:szCs w:val="19"/>
+          <w:lang w:val="es-PE"/>
+        </w:rPr>
+        <w:t>(</w:t>
+      </w:r>
+      <w:proofErr w:type="gramEnd"/>
+      <w:r>
+        <w:rPr>
+          <w:rFonts w:ascii="Consolas" w:hAnsi="Consolas" w:cs="Consolas"/>
+          <w:color w:val="0000FF"/>
+          <w:sz w:val="19"/>
+          <w:szCs w:val="19"/>
+          <w:lang w:val="es-PE"/>
+        </w:rPr>
+        <w:t>8)</w:t>
+      </w:r>
+      <w:r>
+        <w:rPr>
+          <w:rFonts w:ascii="Consolas" w:hAnsi="Consolas" w:cs="Consolas"/>
+          <w:color w:val="808080"/>
+          <w:sz w:val="19"/>
+          <w:szCs w:val="19"/>
+          <w:lang w:val="es-PE"/>
+        </w:rPr>
+        <w:t>,</w:t>
+      </w:r>
+    </w:p>
+    <w:p>
+      <w:pPr>
+        <w:autoSpaceDE w:val="0"/>
+        <w:autoSpaceDN w:val="0"/>
+        <w:adjustRightInd w:val="0"/>
+        <w:spacing w:after="0" w:line="240" w:lineRule="auto"/>
+        <w:rPr>
+          <w:rFonts w:ascii="Consolas" w:hAnsi="Consolas" w:cs="Consolas"/>
+          <w:color w:val="000000"/>
+          <w:sz w:val="19"/>
+          <w:szCs w:val="19"/>
+          <w:lang w:val="es-PE"/>
+        </w:rPr>
+      </w:pPr>
+      <w:r>
+        <w:rPr>
+          <w:rFonts w:ascii="Consolas" w:hAnsi="Consolas" w:cs="Consolas"/>
+          <w:color w:val="000000"/>
+          <w:sz w:val="19"/>
+          <w:szCs w:val="19"/>
+          <w:lang w:val="es-PE"/>
+        </w:rPr>
+        <w:t xml:space="preserve">@FchIngreso </w:t>
+      </w:r>
+      <w:proofErr w:type="spellStart"/>
+      <w:proofErr w:type="gramStart"/>
+      <w:r>
+        <w:rPr>
+          <w:rFonts w:ascii="Consolas" w:hAnsi="Consolas" w:cs="Consolas"/>
+          <w:color w:val="0000FF"/>
+          <w:sz w:val="19"/>
+          <w:szCs w:val="19"/>
+          <w:lang w:val="es-PE"/>
+        </w:rPr>
+        <w:t>varchar</w:t>
+      </w:r>
+      <w:proofErr w:type="spellEnd"/>
+      <w:r>
+        <w:rPr>
+          <w:rFonts w:ascii="Consolas" w:hAnsi="Consolas" w:cs="Consolas"/>
+          <w:color w:val="0000FF"/>
+          <w:sz w:val="19"/>
+          <w:szCs w:val="19"/>
+          <w:lang w:val="es-PE"/>
+        </w:rPr>
+        <w:t>(</w:t>
+      </w:r>
+      <w:proofErr w:type="gramEnd"/>
+      <w:r>
+        <w:rPr>
+          <w:rFonts w:ascii="Consolas" w:hAnsi="Consolas" w:cs="Consolas"/>
+          <w:color w:val="0000FF"/>
+          <w:sz w:val="19"/>
+          <w:szCs w:val="19"/>
+          <w:lang w:val="es-PE"/>
+        </w:rPr>
+        <w:t>8)</w:t>
+      </w:r>
+    </w:p>
+    <w:p>
+      <w:pPr>
+        <w:autoSpaceDE w:val="0"/>
+        <w:autoSpaceDN w:val="0"/>
+        <w:adjustRightInd w:val="0"/>
+        <w:spacing w:after="0" w:line="240" w:lineRule="auto"/>
+        <w:rPr>
+          <w:rFonts w:ascii="Consolas" w:hAnsi="Consolas" w:cs="Consolas"/>
+          <w:color w:val="000000"/>
+          <w:sz w:val="19"/>
+          <w:szCs w:val="19"/>
+          <w:lang w:val="es-PE"/>
+        </w:rPr>
+      </w:pPr>
+      <w:r>
+        <w:rPr>
+          <w:rFonts w:ascii="Consolas" w:hAnsi="Consolas" w:cs="Consolas"/>
+          <w:color w:val="808080"/>
+          <w:sz w:val="19"/>
+          <w:szCs w:val="19"/>
+          <w:lang w:val="es-PE"/>
+        </w:rPr>
+        <w:t>)</w:t>
+      </w:r>
+    </w:p>
+    <w:p>
+      <w:pPr>
+        <w:autoSpaceDE w:val="0"/>
+        <w:autoSpaceDN w:val="0"/>
+        <w:adjustRightInd w:val="0"/>
+        <w:spacing w:after="0" w:line="240" w:lineRule="auto"/>
+        <w:rPr>
+          <w:rFonts w:ascii="Consolas" w:hAnsi="Consolas" w:cs="Consolas"/>
+          <w:color w:val="000000"/>
+          <w:sz w:val="19"/>
+          <w:szCs w:val="19"/>
+          <w:lang w:val="es-PE"/>
+        </w:rPr>
+      </w:pPr>
+      <w:r>
+        <w:rPr>
+          <w:rFonts w:ascii="Consolas" w:hAnsi="Consolas" w:cs="Consolas"/>
+          <w:color w:val="0000FF"/>
+          <w:sz w:val="19"/>
+          <w:szCs w:val="19"/>
+          <w:lang w:val="es-PE"/>
+        </w:rPr>
+        <w:t>as</w:t>
+      </w:r>
+    </w:p>
+    <w:p>
+      <w:pPr>
+        <w:autoSpaceDE w:val="0"/>
+        <w:autoSpaceDN w:val="0"/>
+        <w:adjustRightInd w:val="0"/>
+        <w:spacing w:after="0" w:line="240" w:lineRule="auto"/>
+        <w:rPr>
+          <w:rFonts w:ascii="Consolas" w:hAnsi="Consolas" w:cs="Consolas"/>
+          <w:color w:val="000000"/>
+          <w:sz w:val="19"/>
+          <w:szCs w:val="19"/>
+          <w:lang w:val="es-PE"/>
+        </w:rPr>
+      </w:pPr>
+      <w:proofErr w:type="spellStart"/>
+      <w:r>
+        <w:rPr>
+          <w:rFonts w:ascii="Consolas" w:hAnsi="Consolas" w:cs="Consolas"/>
+          <w:color w:val="0000FF"/>
+          <w:sz w:val="19"/>
+          <w:szCs w:val="19"/>
+          <w:lang w:val="es-PE"/>
+        </w:rPr>
+        <w:t>begin</w:t>
+      </w:r>
+      <w:proofErr w:type="spellEnd"/>
+    </w:p>
+    <w:p>
+      <w:pPr>
+        <w:autoSpaceDE w:val="0"/>
+        <w:autoSpaceDN w:val="0"/>
+        <w:adjustRightInd w:val="0"/>
+        <w:spacing w:after="0" w:line="240" w:lineRule="auto"/>
+        <w:rPr>
+          <w:rFonts w:ascii="Consolas" w:hAnsi="Consolas" w:cs="Consolas"/>
+          <w:color w:val="000000"/>
+          <w:sz w:val="19"/>
+          <w:szCs w:val="19"/>
+          <w:lang w:val="es-PE"/>
+        </w:rPr>
+      </w:pPr>
+      <w:proofErr w:type="spellStart"/>
+      <w:r>
+        <w:rPr>
+          <w:rFonts w:ascii="Consolas" w:hAnsi="Consolas" w:cs="Consolas"/>
+          <w:color w:val="FF00FF"/>
+          <w:sz w:val="19"/>
+          <w:szCs w:val="19"/>
+          <w:lang w:val="es-PE"/>
+        </w:rPr>
+        <w:t>update</w:t>
+      </w:r>
+      <w:proofErr w:type="spellEnd"/>
+      <w:r>
+        <w:rPr>
+          <w:rFonts w:ascii="Consolas" w:hAnsi="Consolas" w:cs="Consolas"/>
+          <w:color w:val="000000"/>
+          <w:sz w:val="19"/>
+          <w:szCs w:val="19"/>
+          <w:lang w:val="es-PE"/>
+        </w:rPr>
+        <w:t xml:space="preserve"> PERSONAL </w:t>
+      </w:r>
+    </w:p>
+    <w:p>
+      <w:pPr>
+        <w:autoSpaceDE w:val="0"/>
+        <w:autoSpaceDN w:val="0"/>
+        <w:adjustRightInd w:val="0"/>
+        <w:spacing w:after="0" w:line="240" w:lineRule="auto"/>
+        <w:rPr>
+          <w:rFonts w:ascii="Consolas" w:hAnsi="Consolas" w:cs="Consolas"/>
+          <w:color w:val="000000"/>
+          <w:sz w:val="19"/>
+          <w:szCs w:val="19"/>
+          <w:lang w:val="es-PE"/>
+        </w:rPr>
+      </w:pPr>
+      <w:r>
+        <w:rPr>
+          <w:rFonts w:ascii="Consolas" w:hAnsi="Consolas" w:cs="Consolas"/>
+          <w:color w:val="0000FF"/>
+          <w:sz w:val="19"/>
+          <w:szCs w:val="19"/>
+          <w:lang w:val="es-PE"/>
+        </w:rPr>
+        <w:t>set</w:t>
+      </w:r>
+    </w:p>
+    <w:p>
+      <w:pPr>
+        <w:autoSpaceDE w:val="0"/>
+        <w:autoSpaceDN w:val="0"/>
+        <w:adjustRightInd w:val="0"/>
+        <w:spacing w:after="0" w:line="240" w:lineRule="auto"/>
+        <w:rPr>
+          <w:rFonts w:ascii="Consolas" w:hAnsi="Consolas" w:cs="Consolas"/>
+          <w:color w:val="000000"/>
+          <w:sz w:val="19"/>
+          <w:szCs w:val="19"/>
+          <w:lang w:val="es-PE"/>
+        </w:rPr>
+      </w:pPr>
+      <w:proofErr w:type="spellStart"/>
+      <w:r>
+        <w:rPr>
+          <w:rFonts w:ascii="Consolas" w:hAnsi="Consolas" w:cs="Consolas"/>
+          <w:color w:val="000000"/>
+          <w:sz w:val="19"/>
+          <w:szCs w:val="19"/>
+          <w:lang w:val="es-PE"/>
+        </w:rPr>
+        <w:t>ApPaterno</w:t>
+      </w:r>
+      <w:proofErr w:type="spellEnd"/>
+      <w:r>
+        <w:rPr>
+          <w:rFonts w:ascii="Consolas" w:hAnsi="Consolas" w:cs="Consolas"/>
+          <w:color w:val="000000"/>
+          <w:sz w:val="19"/>
+          <w:szCs w:val="19"/>
+          <w:lang w:val="es-PE"/>
+        </w:rPr>
+        <w:t xml:space="preserve"> </w:t>
+      </w:r>
+      <w:r>
+        <w:rPr>
+          <w:rFonts w:ascii="Consolas" w:hAnsi="Consolas" w:cs="Consolas"/>
+          <w:color w:val="808080"/>
+          <w:sz w:val="19"/>
+          <w:szCs w:val="19"/>
+          <w:lang w:val="es-PE"/>
+        </w:rPr>
+        <w:t>=</w:t>
+      </w:r>
+      <w:r>
+        <w:rPr>
+          <w:rFonts w:ascii="Consolas" w:hAnsi="Consolas" w:cs="Consolas"/>
+          <w:color w:val="000000"/>
+          <w:sz w:val="19"/>
+          <w:szCs w:val="19"/>
+          <w:lang w:val="es-PE"/>
+        </w:rPr>
+        <w:t xml:space="preserve"> @ApPaterno</w:t>
+      </w:r>
+      <w:r>
+        <w:rPr>
+          <w:rFonts w:ascii="Consolas" w:hAnsi="Consolas" w:cs="Consolas"/>
+          <w:color w:val="808080"/>
+          <w:sz w:val="19"/>
+          <w:szCs w:val="19"/>
+          <w:lang w:val="es-PE"/>
+        </w:rPr>
+        <w:t>,</w:t>
+      </w:r>
+      <w:r>
+        <w:rPr>
+          <w:rFonts w:ascii="Consolas" w:hAnsi="Consolas" w:cs="Consolas"/>
+          <w:color w:val="000000"/>
+          <w:sz w:val="19"/>
+          <w:szCs w:val="19"/>
+          <w:lang w:val="es-PE"/>
+        </w:rPr>
+        <w:t xml:space="preserve"> </w:t>
+      </w:r>
+    </w:p>
+    <w:p>
+      <w:pPr>
+        <w:autoSpaceDE w:val="0"/>
+        <w:autoSpaceDN w:val="0"/>
+        <w:adjustRightInd w:val="0"/>
+        <w:spacing w:after="0" w:line="240" w:lineRule="auto"/>
+        <w:rPr>
+          <w:rFonts w:ascii="Consolas" w:hAnsi="Consolas" w:cs="Consolas"/>
+          <w:color w:val="000000"/>
+          <w:sz w:val="19"/>
+          <w:szCs w:val="19"/>
+          <w:lang w:val="es-PE"/>
+        </w:rPr>
+      </w:pPr>
+      <w:proofErr w:type="spellStart"/>
+      <w:r>
+        <w:rPr>
+          <w:rFonts w:ascii="Consolas" w:hAnsi="Consolas" w:cs="Consolas"/>
+          <w:color w:val="000000"/>
+          <w:sz w:val="19"/>
+          <w:szCs w:val="19"/>
+          <w:lang w:val="es-PE"/>
+        </w:rPr>
+        <w:t>ApMaterno</w:t>
+      </w:r>
+      <w:proofErr w:type="spellEnd"/>
+      <w:r>
+        <w:rPr>
+          <w:rFonts w:ascii="Consolas" w:hAnsi="Consolas" w:cs="Consolas"/>
+          <w:color w:val="000000"/>
+          <w:sz w:val="19"/>
+          <w:szCs w:val="19"/>
+          <w:lang w:val="es-PE"/>
+        </w:rPr>
+        <w:t xml:space="preserve"> </w:t>
+      </w:r>
+      <w:r>
+        <w:rPr>
+          <w:rFonts w:ascii="Consolas" w:hAnsi="Consolas" w:cs="Consolas"/>
+          <w:color w:val="808080"/>
+          <w:sz w:val="19"/>
+          <w:szCs w:val="19"/>
+          <w:lang w:val="es-PE"/>
+        </w:rPr>
+        <w:t>=</w:t>
+      </w:r>
+      <w:r>
+        <w:rPr>
+          <w:rFonts w:ascii="Consolas" w:hAnsi="Consolas" w:cs="Consolas"/>
+          <w:color w:val="000000"/>
+          <w:sz w:val="19"/>
+          <w:szCs w:val="19"/>
+          <w:lang w:val="es-PE"/>
+        </w:rPr>
+        <w:t xml:space="preserve"> @ApMaterno</w:t>
+      </w:r>
+      <w:r>
+        <w:rPr>
+          <w:rFonts w:ascii="Consolas" w:hAnsi="Consolas" w:cs="Consolas"/>
+          <w:color w:val="808080"/>
+          <w:sz w:val="19"/>
+          <w:szCs w:val="19"/>
+          <w:lang w:val="es-PE"/>
+        </w:rPr>
+        <w:t>,</w:t>
+      </w:r>
+    </w:p>
+    <w:p>
+      <w:pPr>
+        <w:autoSpaceDE w:val="0"/>
+        <w:autoSpaceDN w:val="0"/>
+        <w:adjustRightInd w:val="0"/>
+        <w:spacing w:after="0" w:line="240" w:lineRule="auto"/>
+        <w:rPr>
+          <w:rFonts w:ascii="Consolas" w:hAnsi="Consolas" w:cs="Consolas"/>
+          <w:color w:val="000000"/>
+          <w:sz w:val="19"/>
+          <w:szCs w:val="19"/>
+          <w:lang w:val="es-PE"/>
+        </w:rPr>
+      </w:pPr>
+      <w:r>
+        <w:rPr>
+          <w:rFonts w:ascii="Consolas" w:hAnsi="Consolas" w:cs="Consolas"/>
+          <w:color w:val="000000"/>
+          <w:sz w:val="19"/>
+          <w:szCs w:val="19"/>
+          <w:lang w:val="es-PE"/>
+        </w:rPr>
+        <w:t xml:space="preserve">Nombre1 </w:t>
+      </w:r>
+      <w:r>
+        <w:rPr>
+          <w:rFonts w:ascii="Consolas" w:hAnsi="Consolas" w:cs="Consolas"/>
+          <w:color w:val="808080"/>
+          <w:sz w:val="19"/>
+          <w:szCs w:val="19"/>
+          <w:lang w:val="es-PE"/>
+        </w:rPr>
+        <w:t>=</w:t>
+      </w:r>
+      <w:r>
+        <w:rPr>
+          <w:rFonts w:ascii="Consolas" w:hAnsi="Consolas" w:cs="Consolas"/>
+          <w:color w:val="000000"/>
+          <w:sz w:val="19"/>
+          <w:szCs w:val="19"/>
+          <w:lang w:val="es-PE"/>
+        </w:rPr>
+        <w:t xml:space="preserve"> @Nombre1</w:t>
+      </w:r>
+      <w:r>
+        <w:rPr>
+          <w:rFonts w:ascii="Consolas" w:hAnsi="Consolas" w:cs="Consolas"/>
+          <w:color w:val="808080"/>
+          <w:sz w:val="19"/>
+          <w:szCs w:val="19"/>
+          <w:lang w:val="es-PE"/>
+        </w:rPr>
+        <w:t>,</w:t>
+      </w:r>
+    </w:p>
+    <w:p>
+      <w:pPr>
+        <w:autoSpaceDE w:val="0"/>
+        <w:autoSpaceDN w:val="0"/>
+        <w:adjustRightInd w:val="0"/>
+        <w:spacing w:after="0" w:line="240" w:lineRule="auto"/>
+        <w:rPr>
+          <w:rFonts w:ascii="Consolas" w:hAnsi="Consolas" w:cs="Consolas"/>
+          <w:color w:val="000000"/>
+          <w:sz w:val="19"/>
+          <w:szCs w:val="19"/>
+          <w:lang w:val="es-PE"/>
+        </w:rPr>
+      </w:pPr>
+      <w:r>
+        <w:rPr>
+          <w:rFonts w:ascii="Consolas" w:hAnsi="Consolas" w:cs="Consolas"/>
+          <w:color w:val="000000"/>
+          <w:sz w:val="19"/>
+          <w:szCs w:val="19"/>
+          <w:lang w:val="es-PE"/>
+        </w:rPr>
+        <w:t xml:space="preserve">Nombre2 </w:t>
+      </w:r>
+      <w:r>
+        <w:rPr>
+          <w:rFonts w:ascii="Consolas" w:hAnsi="Consolas" w:cs="Consolas"/>
+          <w:color w:val="808080"/>
+          <w:sz w:val="19"/>
+          <w:szCs w:val="19"/>
+          <w:lang w:val="es-PE"/>
+        </w:rPr>
+        <w:t>=</w:t>
+      </w:r>
+      <w:r>
+        <w:rPr>
+          <w:rFonts w:ascii="Consolas" w:hAnsi="Consolas" w:cs="Consolas"/>
+          <w:color w:val="000000"/>
+          <w:sz w:val="19"/>
+          <w:szCs w:val="19"/>
+          <w:lang w:val="es-PE"/>
+        </w:rPr>
+        <w:t xml:space="preserve"> @Nombre2</w:t>
+      </w:r>
+      <w:r>
+        <w:rPr>
+          <w:rFonts w:ascii="Consolas" w:hAnsi="Consolas" w:cs="Consolas"/>
+          <w:color w:val="808080"/>
+          <w:sz w:val="19"/>
+          <w:szCs w:val="19"/>
+          <w:lang w:val="es-PE"/>
+        </w:rPr>
+        <w:t>,</w:t>
+      </w:r>
+    </w:p>
+    <w:p>
+      <w:pPr>
+        <w:autoSpaceDE w:val="0"/>
+        <w:autoSpaceDN w:val="0"/>
+        <w:adjustRightInd w:val="0"/>
+        <w:spacing w:after="0" w:line="240" w:lineRule="auto"/>
+        <w:rPr>
+          <w:rFonts w:ascii="Consolas" w:hAnsi="Consolas" w:cs="Consolas"/>
+          <w:color w:val="000000"/>
+          <w:sz w:val="19"/>
+          <w:szCs w:val="19"/>
+          <w:lang w:val="es-PE"/>
+        </w:rPr>
+      </w:pPr>
+      <w:proofErr w:type="spellStart"/>
+      <w:r>
+        <w:rPr>
+          <w:rFonts w:ascii="Consolas" w:hAnsi="Consolas" w:cs="Consolas"/>
+          <w:color w:val="000000"/>
+          <w:sz w:val="19"/>
+          <w:szCs w:val="19"/>
+          <w:lang w:val="es-PE"/>
+        </w:rPr>
+        <w:t>NombreCompleto</w:t>
+      </w:r>
+      <w:proofErr w:type="spellEnd"/>
+      <w:r>
+        <w:rPr>
+          <w:rFonts w:ascii="Consolas" w:hAnsi="Consolas" w:cs="Consolas"/>
+          <w:color w:val="000000"/>
+          <w:sz w:val="19"/>
+          <w:szCs w:val="19"/>
+          <w:lang w:val="es-PE"/>
+        </w:rPr>
+        <w:t xml:space="preserve"> </w:t>
+      </w:r>
+      <w:r>
+        <w:rPr>
+          <w:rFonts w:ascii="Consolas" w:hAnsi="Consolas" w:cs="Consolas"/>
+          <w:color w:val="808080"/>
+          <w:sz w:val="19"/>
+          <w:szCs w:val="19"/>
+          <w:lang w:val="es-PE"/>
+        </w:rPr>
+        <w:t>=</w:t>
+      </w:r>
+      <w:r>
+        <w:rPr>
+          <w:rFonts w:ascii="Consolas" w:hAnsi="Consolas" w:cs="Consolas"/>
+          <w:color w:val="000000"/>
+          <w:sz w:val="19"/>
+          <w:szCs w:val="19"/>
+          <w:lang w:val="es-PE"/>
+        </w:rPr>
+        <w:t xml:space="preserve"> </w:t>
+      </w:r>
+      <w:proofErr w:type="spellStart"/>
+      <w:proofErr w:type="gramStart"/>
+      <w:r>
+        <w:rPr>
+          <w:rFonts w:ascii="Consolas" w:hAnsi="Consolas" w:cs="Consolas"/>
+          <w:color w:val="FF00FF"/>
+          <w:sz w:val="19"/>
+          <w:szCs w:val="19"/>
+          <w:lang w:val="es-PE"/>
+        </w:rPr>
+        <w:t>concat</w:t>
+      </w:r>
+      <w:proofErr w:type="spellEnd"/>
+      <w:r>
+        <w:rPr>
+          <w:rFonts w:ascii="Consolas" w:hAnsi="Consolas" w:cs="Consolas"/>
+          <w:color w:val="808080"/>
+          <w:sz w:val="19"/>
+          <w:szCs w:val="19"/>
+          <w:lang w:val="es-PE"/>
+        </w:rPr>
+        <w:t>(</w:t>
+      </w:r>
+      <w:proofErr w:type="gramEnd"/>
+      <w:r>
+        <w:rPr>
+          <w:rFonts w:ascii="Consolas" w:hAnsi="Consolas" w:cs="Consolas"/>
+          <w:color w:val="000000"/>
+          <w:sz w:val="19"/>
+          <w:szCs w:val="19"/>
+          <w:lang w:val="es-PE"/>
+        </w:rPr>
+        <w:t>@Nombre1</w:t>
+      </w:r>
+      <w:r>
+        <w:rPr>
+          <w:rFonts w:ascii="Consolas" w:hAnsi="Consolas" w:cs="Consolas"/>
+          <w:color w:val="808080"/>
+          <w:sz w:val="19"/>
+          <w:szCs w:val="19"/>
+          <w:lang w:val="es-PE"/>
+        </w:rPr>
+        <w:t>,</w:t>
+      </w:r>
+      <w:r>
+        <w:rPr>
+          <w:rFonts w:ascii="Consolas" w:hAnsi="Consolas" w:cs="Consolas"/>
+          <w:color w:val="FF0000"/>
+          <w:sz w:val="19"/>
+          <w:szCs w:val="19"/>
+          <w:lang w:val="es-PE"/>
+        </w:rPr>
+        <w:t>' '</w:t>
+      </w:r>
+      <w:r>
+        <w:rPr>
+          <w:rFonts w:ascii="Consolas" w:hAnsi="Consolas" w:cs="Consolas"/>
+          <w:color w:val="808080"/>
+          <w:sz w:val="19"/>
+          <w:szCs w:val="19"/>
+          <w:lang w:val="es-PE"/>
+        </w:rPr>
+        <w:t>,</w:t>
+      </w:r>
+      <w:r>
+        <w:rPr>
+          <w:rFonts w:ascii="Consolas" w:hAnsi="Consolas" w:cs="Consolas"/>
+          <w:color w:val="000000"/>
+          <w:sz w:val="19"/>
+          <w:szCs w:val="19"/>
+          <w:lang w:val="es-PE"/>
+        </w:rPr>
+        <w:t xml:space="preserve"> @Nombre2</w:t>
+      </w:r>
+      <w:r>
+        <w:rPr>
+          <w:rFonts w:ascii="Consolas" w:hAnsi="Consolas" w:cs="Consolas"/>
+          <w:color w:val="808080"/>
+          <w:sz w:val="19"/>
+          <w:szCs w:val="19"/>
+          <w:lang w:val="es-PE"/>
+        </w:rPr>
+        <w:t>,</w:t>
+      </w:r>
+      <w:r>
+        <w:rPr>
+          <w:rFonts w:ascii="Consolas" w:hAnsi="Consolas" w:cs="Consolas"/>
+          <w:color w:val="000000"/>
+          <w:sz w:val="19"/>
+          <w:szCs w:val="19"/>
+          <w:lang w:val="es-PE"/>
+        </w:rPr>
+        <w:t xml:space="preserve"> </w:t>
+      </w:r>
+      <w:r>
+        <w:rPr>
+          <w:rFonts w:ascii="Consolas" w:hAnsi="Consolas" w:cs="Consolas"/>
+          <w:color w:val="FF0000"/>
+          <w:sz w:val="19"/>
+          <w:szCs w:val="19"/>
+          <w:lang w:val="es-PE"/>
+        </w:rPr>
+        <w:t>' '</w:t>
+      </w:r>
+      <w:r>
+        <w:rPr>
+          <w:rFonts w:ascii="Consolas" w:hAnsi="Consolas" w:cs="Consolas"/>
+          <w:color w:val="808080"/>
+          <w:sz w:val="19"/>
+          <w:szCs w:val="19"/>
+          <w:lang w:val="es-PE"/>
+        </w:rPr>
+        <w:t>,</w:t>
+      </w:r>
+      <w:r>
+        <w:rPr>
+          <w:rFonts w:ascii="Consolas" w:hAnsi="Consolas" w:cs="Consolas"/>
+          <w:color w:val="000000"/>
+          <w:sz w:val="19"/>
+          <w:szCs w:val="19"/>
+          <w:lang w:val="es-PE"/>
+        </w:rPr>
+        <w:t xml:space="preserve"> @ApPaterno</w:t>
+      </w:r>
+      <w:r>
+        <w:rPr>
+          <w:rFonts w:ascii="Consolas" w:hAnsi="Consolas" w:cs="Consolas"/>
+          <w:color w:val="808080"/>
+          <w:sz w:val="19"/>
+          <w:szCs w:val="19"/>
+          <w:lang w:val="es-PE"/>
+        </w:rPr>
+        <w:t>,</w:t>
+      </w:r>
+      <w:r>
+        <w:rPr>
+          <w:rFonts w:ascii="Consolas" w:hAnsi="Consolas" w:cs="Consolas"/>
+          <w:color w:val="000000"/>
+          <w:sz w:val="19"/>
+          <w:szCs w:val="19"/>
+          <w:lang w:val="es-PE"/>
+        </w:rPr>
+        <w:t xml:space="preserve"> </w:t>
+      </w:r>
+      <w:r>
+        <w:rPr>
+          <w:rFonts w:ascii="Consolas" w:hAnsi="Consolas" w:cs="Consolas"/>
+          <w:color w:val="FF0000"/>
+          <w:sz w:val="19"/>
+          <w:szCs w:val="19"/>
+          <w:lang w:val="es-PE"/>
+        </w:rPr>
+        <w:t>' '</w:t>
+      </w:r>
+      <w:r>
+        <w:rPr>
+          <w:rFonts w:ascii="Consolas" w:hAnsi="Consolas" w:cs="Consolas"/>
+          <w:color w:val="808080"/>
+          <w:sz w:val="19"/>
+          <w:szCs w:val="19"/>
+          <w:lang w:val="es-PE"/>
+        </w:rPr>
+        <w:t>,</w:t>
+      </w:r>
+      <w:r>
+        <w:rPr>
+          <w:rFonts w:ascii="Consolas" w:hAnsi="Consolas" w:cs="Consolas"/>
+          <w:color w:val="000000"/>
+          <w:sz w:val="19"/>
+          <w:szCs w:val="19"/>
+          <w:lang w:val="es-PE"/>
+        </w:rPr>
+        <w:t xml:space="preserve"> @ApMaterno</w:t>
+      </w:r>
+      <w:r>
+        <w:rPr>
+          <w:rFonts w:ascii="Consolas" w:hAnsi="Consolas" w:cs="Consolas"/>
+          <w:color w:val="808080"/>
+          <w:sz w:val="19"/>
+          <w:szCs w:val="19"/>
+          <w:lang w:val="es-PE"/>
+        </w:rPr>
+        <w:t>),</w:t>
+      </w:r>
+    </w:p>
+    <w:p>
+      <w:pPr>
+        <w:autoSpaceDE w:val="0"/>
+        <w:autoSpaceDN w:val="0"/>
+        <w:adjustRightInd w:val="0"/>
+        <w:spacing w:after="0" w:line="240" w:lineRule="auto"/>
+        <w:rPr>
+          <w:rFonts w:ascii="Consolas" w:hAnsi="Consolas" w:cs="Consolas"/>
+          <w:color w:val="000000"/>
+          <w:sz w:val="19"/>
+          <w:szCs w:val="19"/>
+          <w:lang w:val="es-PE"/>
+        </w:rPr>
+      </w:pPr>
+      <w:proofErr w:type="spellStart"/>
+      <w:r>
+        <w:rPr>
+          <w:rFonts w:ascii="Consolas" w:hAnsi="Consolas" w:cs="Consolas"/>
+          <w:color w:val="000000"/>
+          <w:sz w:val="19"/>
+          <w:szCs w:val="19"/>
+          <w:lang w:val="es-PE"/>
+        </w:rPr>
+        <w:t>FchNac</w:t>
+      </w:r>
+      <w:proofErr w:type="spellEnd"/>
+      <w:r>
+        <w:rPr>
+          <w:rFonts w:ascii="Consolas" w:hAnsi="Consolas" w:cs="Consolas"/>
+          <w:color w:val="000000"/>
+          <w:sz w:val="19"/>
+          <w:szCs w:val="19"/>
+          <w:lang w:val="es-PE"/>
+        </w:rPr>
+        <w:t xml:space="preserve"> </w:t>
+      </w:r>
+      <w:r>
+        <w:rPr>
+          <w:rFonts w:ascii="Consolas" w:hAnsi="Consolas" w:cs="Consolas"/>
+          <w:color w:val="808080"/>
+          <w:sz w:val="19"/>
+          <w:szCs w:val="19"/>
+          <w:lang w:val="es-PE"/>
+        </w:rPr>
+        <w:t>=</w:t>
+      </w:r>
+      <w:r>
+        <w:rPr>
+          <w:rFonts w:ascii="Consolas" w:hAnsi="Consolas" w:cs="Consolas"/>
+          <w:color w:val="000000"/>
+          <w:sz w:val="19"/>
+          <w:szCs w:val="19"/>
+          <w:lang w:val="es-PE"/>
+        </w:rPr>
+        <w:t xml:space="preserve"> @FchNac</w:t>
+      </w:r>
+      <w:r>
+        <w:rPr>
+          <w:rFonts w:ascii="Consolas" w:hAnsi="Consolas" w:cs="Consolas"/>
+          <w:color w:val="808080"/>
+          <w:sz w:val="19"/>
+          <w:szCs w:val="19"/>
+          <w:lang w:val="es-PE"/>
+        </w:rPr>
+        <w:t>,</w:t>
+      </w:r>
+    </w:p>
+    <w:p>
+      <w:pPr>
+        <w:autoSpaceDE w:val="0"/>
+        <w:autoSpaceDN w:val="0"/>
+        <w:adjustRightInd w:val="0"/>
+        <w:spacing w:after="0" w:line="240" w:lineRule="auto"/>
+        <w:rPr>
+          <w:rFonts w:ascii="Consolas" w:hAnsi="Consolas" w:cs="Consolas"/>
+          <w:color w:val="000000"/>
+          <w:sz w:val="19"/>
+          <w:szCs w:val="19"/>
+          <w:lang w:val="es-PE"/>
+        </w:rPr>
+      </w:pPr>
+      <w:proofErr w:type="spellStart"/>
+      <w:r>
+        <w:rPr>
+          <w:rFonts w:ascii="Consolas" w:hAnsi="Consolas" w:cs="Consolas"/>
+          <w:color w:val="000000"/>
+          <w:sz w:val="19"/>
+          <w:szCs w:val="19"/>
+          <w:lang w:val="es-PE"/>
+        </w:rPr>
+        <w:t>FchIngreso</w:t>
+      </w:r>
+      <w:proofErr w:type="spellEnd"/>
+      <w:r>
+        <w:rPr>
+          <w:rFonts w:ascii="Consolas" w:hAnsi="Consolas" w:cs="Consolas"/>
+          <w:color w:val="000000"/>
+          <w:sz w:val="19"/>
+          <w:szCs w:val="19"/>
+          <w:lang w:val="es-PE"/>
+        </w:rPr>
+        <w:t xml:space="preserve"> </w:t>
+      </w:r>
+      <w:r>
+        <w:rPr>
+          <w:rFonts w:ascii="Consolas" w:hAnsi="Consolas" w:cs="Consolas"/>
+          <w:color w:val="808080"/>
+          <w:sz w:val="19"/>
+          <w:szCs w:val="19"/>
+          <w:lang w:val="es-PE"/>
+        </w:rPr>
+        <w:t>=</w:t>
+      </w:r>
+      <w:r>
+        <w:rPr>
+          <w:rFonts w:ascii="Consolas" w:hAnsi="Consolas" w:cs="Consolas"/>
+          <w:color w:val="000000"/>
+          <w:sz w:val="19"/>
+          <w:szCs w:val="19"/>
+          <w:lang w:val="es-PE"/>
+        </w:rPr>
+        <w:t xml:space="preserve"> @FchIngreso</w:t>
+      </w:r>
+    </w:p>
+    <w:p>
+      <w:pPr>
+        <w:autoSpaceDE w:val="0"/>
+        <w:autoSpaceDN w:val="0"/>
+        <w:adjustRightInd w:val="0"/>
+        <w:spacing w:after="0" w:line="240" w:lineRule="auto"/>
+        <w:rPr>
+          <w:rFonts w:ascii="Consolas" w:hAnsi="Consolas" w:cs="Consolas"/>
+          <w:color w:val="000000"/>
+          <w:sz w:val="19"/>
+          <w:szCs w:val="19"/>
+          <w:lang w:val="es-PE"/>
+        </w:rPr>
+      </w:pPr>
+      <w:proofErr w:type="spellStart"/>
+      <w:r>
+        <w:rPr>
+          <w:rFonts w:ascii="Consolas" w:hAnsi="Consolas" w:cs="Consolas"/>
+          <w:color w:val="0000FF"/>
+          <w:sz w:val="19"/>
+          <w:szCs w:val="19"/>
+          <w:lang w:val="es-PE"/>
+        </w:rPr>
+        <w:t>where</w:t>
+      </w:r>
+      <w:proofErr w:type="spellEnd"/>
+      <w:r>
+        <w:rPr>
+          <w:rFonts w:ascii="Consolas" w:hAnsi="Consolas" w:cs="Consolas"/>
+          <w:color w:val="000000"/>
+          <w:sz w:val="19"/>
+          <w:szCs w:val="19"/>
+          <w:lang w:val="es-PE"/>
+        </w:rPr>
+        <w:t xml:space="preserve"> </w:t>
+      </w:r>
+      <w:proofErr w:type="spellStart"/>
+      <w:r>
+        <w:rPr>
+          <w:rFonts w:ascii="Consolas" w:hAnsi="Consolas" w:cs="Consolas"/>
+          <w:color w:val="000000"/>
+          <w:sz w:val="19"/>
+          <w:szCs w:val="19"/>
+          <w:lang w:val="es-PE"/>
+        </w:rPr>
+        <w:t>IdPersonal</w:t>
+      </w:r>
+      <w:proofErr w:type="spellEnd"/>
+      <w:r>
+        <w:rPr>
+          <w:rFonts w:ascii="Consolas" w:hAnsi="Consolas" w:cs="Consolas"/>
+          <w:color w:val="000000"/>
+          <w:sz w:val="19"/>
+          <w:szCs w:val="19"/>
+          <w:lang w:val="es-PE"/>
+        </w:rPr>
+        <w:t xml:space="preserve"> </w:t>
+      </w:r>
+      <w:r>
+        <w:rPr>
+          <w:rFonts w:ascii="Consolas" w:hAnsi="Consolas" w:cs="Consolas"/>
+          <w:color w:val="808080"/>
+          <w:sz w:val="19"/>
+          <w:szCs w:val="19"/>
+          <w:lang w:val="es-PE"/>
+        </w:rPr>
+        <w:t>=</w:t>
+      </w:r>
+      <w:r>
+        <w:rPr>
+          <w:rFonts w:ascii="Consolas" w:hAnsi="Consolas" w:cs="Consolas"/>
+          <w:color w:val="000000"/>
+          <w:sz w:val="19"/>
+          <w:szCs w:val="19"/>
+          <w:lang w:val="es-PE"/>
+        </w:rPr>
+        <w:t xml:space="preserve"> @IdPersonal</w:t>
+      </w:r>
+    </w:p>
+    <w:p>
+      <w:pPr>
+        <w:rPr>
+          <w:rFonts w:ascii="Consolas" w:hAnsi="Consolas" w:cs="Consolas"/>
+          <w:color w:val="0000FF"/>
+          <w:sz w:val="19"/>
+          <w:szCs w:val="19"/>
+          <w:lang w:val="es-PE"/>
+        </w:rPr>
+      </w:pPr>
+      <w:proofErr w:type="spellStart"/>
+      <w:r>
+        <w:rPr>
+          <w:rFonts w:ascii="Consolas" w:hAnsi="Consolas" w:cs="Consolas"/>
+          <w:color w:val="0000FF"/>
+          <w:sz w:val="19"/>
+          <w:szCs w:val="19"/>
+          <w:lang w:val="es-PE"/>
+        </w:rPr>
+        <w:t>end</w:t>
+      </w:r>
+      <w:proofErr w:type="spellEnd"/>
+    </w:p>
+    <w:p/>
+    <w:p>
+      <w:pPr>
+        <w:pStyle w:val="Prrafodelista"/>
+        <w:numPr>
+          <w:ilvl w:val="0"/>
+          <w:numId w:val="5"/>
+        </w:numPr>
+      </w:pPr>
+      <w:r>
         <w:t>Eliminar</w:t>
       </w:r>
     </w:p>
@@ -5532,7 +5954,6 @@
           <w:rFonts w:ascii="Consolas" w:hAnsi="Consolas" w:cs="Consolas"/>
           <w:lang w:val="es-PE"/>
         </w:rPr>
-        <w:lastRenderedPageBreak/>
         <w:t>HIJOS</w:t>
       </w:r>
     </w:p>
@@ -7422,7 +7843,7 @@
         <w:spacing w:after="0" w:line="240" w:lineRule="auto"/>
         <w:rPr>
           <w:rFonts w:ascii="Consolas" w:hAnsi="Consolas" w:cs="Consolas"/>
-          <w:color w:val="000000"/>
+          <w:color w:val="0000FF"/>
           <w:sz w:val="19"/>
           <w:szCs w:val="19"/>
           <w:lang w:val="es-PE"/>
@@ -7443,8 +7864,32 @@
     </w:p>
     <w:p>
       <w:pPr>
-        <w:pStyle w:val="Prrafodelista"/>
-        <w:ind w:left="1512"/>
+        <w:autoSpaceDE w:val="0"/>
+        <w:autoSpaceDN w:val="0"/>
+        <w:adjustRightInd w:val="0"/>
+        <w:spacing w:after="0" w:line="240" w:lineRule="auto"/>
+        <w:rPr>
+          <w:rFonts w:ascii="Consolas" w:hAnsi="Consolas" w:cs="Consolas"/>
+          <w:color w:val="0000FF"/>
+          <w:sz w:val="19"/>
+          <w:szCs w:val="19"/>
+          <w:lang w:val="es-PE"/>
+        </w:rPr>
+      </w:pPr>
+    </w:p>
+    <w:p>
+      <w:pPr>
+        <w:autoSpaceDE w:val="0"/>
+        <w:autoSpaceDN w:val="0"/>
+        <w:adjustRightInd w:val="0"/>
+        <w:spacing w:after="0" w:line="240" w:lineRule="auto"/>
+        <w:rPr>
+          <w:rFonts w:ascii="Consolas" w:hAnsi="Consolas" w:cs="Consolas"/>
+          <w:color w:val="0000FF"/>
+          <w:sz w:val="19"/>
+          <w:szCs w:val="19"/>
+          <w:lang w:val="es-PE"/>
+        </w:rPr>
       </w:pPr>
     </w:p>
     <w:p>
@@ -7454,6 +7899,438 @@
           <w:ilvl w:val="0"/>
           <w:numId w:val="5"/>
         </w:numPr>
+        <w:autoSpaceDE w:val="0"/>
+        <w:autoSpaceDN w:val="0"/>
+        <w:adjustRightInd w:val="0"/>
+        <w:spacing w:after="0" w:line="240" w:lineRule="auto"/>
+        <w:rPr>
+          <w:rFonts w:ascii="Consolas" w:hAnsi="Consolas" w:cs="Consolas"/>
+          <w:color w:val="000000"/>
+          <w:sz w:val="19"/>
+          <w:szCs w:val="19"/>
+          <w:lang w:val="es-PE"/>
+        </w:rPr>
+      </w:pPr>
+      <w:proofErr w:type="spellStart"/>
+      <w:r>
+        <w:rPr>
+          <w:rFonts w:ascii="Consolas" w:hAnsi="Consolas" w:cs="Consolas"/>
+          <w:color w:val="000000"/>
+          <w:sz w:val="19"/>
+          <w:szCs w:val="19"/>
+          <w:lang w:val="es-PE"/>
+        </w:rPr>
+        <w:t>Ver</w:t>
+      </w:r>
+      <w:r>
+        <w:rPr>
+          <w:rFonts w:ascii="Consolas" w:hAnsi="Consolas" w:cs="Consolas"/>
+          <w:color w:val="000000"/>
+          <w:sz w:val="19"/>
+          <w:szCs w:val="19"/>
+          <w:lang w:val="es-PE"/>
+        </w:rPr>
+        <w:t>Hijo</w:t>
+      </w:r>
+      <w:proofErr w:type="spellEnd"/>
+    </w:p>
+    <w:p>
+      <w:pPr>
+        <w:autoSpaceDE w:val="0"/>
+        <w:autoSpaceDN w:val="0"/>
+        <w:adjustRightInd w:val="0"/>
+        <w:spacing w:after="0" w:line="240" w:lineRule="auto"/>
+        <w:rPr>
+          <w:rFonts w:ascii="Consolas" w:hAnsi="Consolas" w:cs="Consolas"/>
+          <w:color w:val="000000"/>
+          <w:sz w:val="19"/>
+          <w:szCs w:val="19"/>
+          <w:lang w:val="es-PE"/>
+        </w:rPr>
+      </w:pPr>
+      <w:proofErr w:type="spellStart"/>
+      <w:r>
+        <w:rPr>
+          <w:rFonts w:ascii="Consolas" w:hAnsi="Consolas" w:cs="Consolas"/>
+          <w:color w:val="0000FF"/>
+          <w:sz w:val="19"/>
+          <w:szCs w:val="19"/>
+          <w:lang w:val="es-PE"/>
+        </w:rPr>
+        <w:lastRenderedPageBreak/>
+        <w:t>create</w:t>
+      </w:r>
+      <w:proofErr w:type="spellEnd"/>
+      <w:r>
+        <w:rPr>
+          <w:rFonts w:ascii="Consolas" w:hAnsi="Consolas" w:cs="Consolas"/>
+          <w:color w:val="000000"/>
+          <w:sz w:val="19"/>
+          <w:szCs w:val="19"/>
+          <w:lang w:val="es-PE"/>
+        </w:rPr>
+        <w:t xml:space="preserve"> </w:t>
+      </w:r>
+      <w:proofErr w:type="spellStart"/>
+      <w:r>
+        <w:rPr>
+          <w:rFonts w:ascii="Consolas" w:hAnsi="Consolas" w:cs="Consolas"/>
+          <w:color w:val="0000FF"/>
+          <w:sz w:val="19"/>
+          <w:szCs w:val="19"/>
+          <w:lang w:val="es-PE"/>
+        </w:rPr>
+        <w:t>procedure</w:t>
+      </w:r>
+      <w:proofErr w:type="spellEnd"/>
+      <w:r>
+        <w:rPr>
+          <w:rFonts w:ascii="Consolas" w:hAnsi="Consolas" w:cs="Consolas"/>
+          <w:color w:val="000000"/>
+          <w:sz w:val="19"/>
+          <w:szCs w:val="19"/>
+          <w:lang w:val="es-PE"/>
+        </w:rPr>
+        <w:t xml:space="preserve"> </w:t>
+      </w:r>
+      <w:proofErr w:type="spellStart"/>
+      <w:r>
+        <w:rPr>
+          <w:rFonts w:ascii="Consolas" w:hAnsi="Consolas" w:cs="Consolas"/>
+          <w:color w:val="000000"/>
+          <w:sz w:val="19"/>
+          <w:szCs w:val="19"/>
+          <w:lang w:val="es-PE"/>
+        </w:rPr>
+        <w:t>VerHijo</w:t>
+      </w:r>
+      <w:proofErr w:type="spellEnd"/>
+    </w:p>
+    <w:p>
+      <w:pPr>
+        <w:autoSpaceDE w:val="0"/>
+        <w:autoSpaceDN w:val="0"/>
+        <w:adjustRightInd w:val="0"/>
+        <w:spacing w:after="0" w:line="240" w:lineRule="auto"/>
+        <w:rPr>
+          <w:rFonts w:ascii="Consolas" w:hAnsi="Consolas" w:cs="Consolas"/>
+          <w:color w:val="000000"/>
+          <w:sz w:val="19"/>
+          <w:szCs w:val="19"/>
+          <w:lang w:val="es-PE"/>
+        </w:rPr>
+      </w:pPr>
+      <w:r>
+        <w:rPr>
+          <w:rFonts w:ascii="Consolas" w:hAnsi="Consolas" w:cs="Consolas"/>
+          <w:color w:val="808080"/>
+          <w:sz w:val="19"/>
+          <w:szCs w:val="19"/>
+          <w:lang w:val="es-PE"/>
+        </w:rPr>
+        <w:t>(</w:t>
+      </w:r>
+    </w:p>
+    <w:p>
+      <w:pPr>
+        <w:autoSpaceDE w:val="0"/>
+        <w:autoSpaceDN w:val="0"/>
+        <w:adjustRightInd w:val="0"/>
+        <w:spacing w:after="0" w:line="240" w:lineRule="auto"/>
+        <w:rPr>
+          <w:rFonts w:ascii="Consolas" w:hAnsi="Consolas" w:cs="Consolas"/>
+          <w:color w:val="000000"/>
+          <w:sz w:val="19"/>
+          <w:szCs w:val="19"/>
+          <w:lang w:val="es-PE"/>
+        </w:rPr>
+      </w:pPr>
+      <w:r>
+        <w:rPr>
+          <w:rFonts w:ascii="Consolas" w:hAnsi="Consolas" w:cs="Consolas"/>
+          <w:color w:val="000000"/>
+          <w:sz w:val="19"/>
+          <w:szCs w:val="19"/>
+          <w:lang w:val="es-PE"/>
+        </w:rPr>
+        <w:t xml:space="preserve">@IdDerhab </w:t>
+      </w:r>
+      <w:proofErr w:type="spellStart"/>
+      <w:r>
+        <w:rPr>
+          <w:rFonts w:ascii="Consolas" w:hAnsi="Consolas" w:cs="Consolas"/>
+          <w:color w:val="0000FF"/>
+          <w:sz w:val="19"/>
+          <w:szCs w:val="19"/>
+          <w:lang w:val="es-PE"/>
+        </w:rPr>
+        <w:t>int</w:t>
+      </w:r>
+      <w:proofErr w:type="spellEnd"/>
+    </w:p>
+    <w:p>
+      <w:pPr>
+        <w:autoSpaceDE w:val="0"/>
+        <w:autoSpaceDN w:val="0"/>
+        <w:adjustRightInd w:val="0"/>
+        <w:spacing w:after="0" w:line="240" w:lineRule="auto"/>
+        <w:rPr>
+          <w:rFonts w:ascii="Consolas" w:hAnsi="Consolas" w:cs="Consolas"/>
+          <w:color w:val="000000"/>
+          <w:sz w:val="19"/>
+          <w:szCs w:val="19"/>
+          <w:lang w:val="es-PE"/>
+        </w:rPr>
+      </w:pPr>
+      <w:r>
+        <w:rPr>
+          <w:rFonts w:ascii="Consolas" w:hAnsi="Consolas" w:cs="Consolas"/>
+          <w:color w:val="808080"/>
+          <w:sz w:val="19"/>
+          <w:szCs w:val="19"/>
+          <w:lang w:val="es-PE"/>
+        </w:rPr>
+        <w:t>)</w:t>
+      </w:r>
+    </w:p>
+    <w:p>
+      <w:pPr>
+        <w:autoSpaceDE w:val="0"/>
+        <w:autoSpaceDN w:val="0"/>
+        <w:adjustRightInd w:val="0"/>
+        <w:spacing w:after="0" w:line="240" w:lineRule="auto"/>
+        <w:rPr>
+          <w:rFonts w:ascii="Consolas" w:hAnsi="Consolas" w:cs="Consolas"/>
+          <w:color w:val="000000"/>
+          <w:sz w:val="19"/>
+          <w:szCs w:val="19"/>
+          <w:lang w:val="es-PE"/>
+        </w:rPr>
+      </w:pPr>
+      <w:r>
+        <w:rPr>
+          <w:rFonts w:ascii="Consolas" w:hAnsi="Consolas" w:cs="Consolas"/>
+          <w:color w:val="0000FF"/>
+          <w:sz w:val="19"/>
+          <w:szCs w:val="19"/>
+          <w:lang w:val="es-PE"/>
+        </w:rPr>
+        <w:t>as</w:t>
+      </w:r>
+    </w:p>
+    <w:p>
+      <w:pPr>
+        <w:autoSpaceDE w:val="0"/>
+        <w:autoSpaceDN w:val="0"/>
+        <w:adjustRightInd w:val="0"/>
+        <w:spacing w:after="0" w:line="240" w:lineRule="auto"/>
+        <w:rPr>
+          <w:rFonts w:ascii="Consolas" w:hAnsi="Consolas" w:cs="Consolas"/>
+          <w:color w:val="000000"/>
+          <w:sz w:val="19"/>
+          <w:szCs w:val="19"/>
+          <w:lang w:val="es-PE"/>
+        </w:rPr>
+      </w:pPr>
+      <w:proofErr w:type="spellStart"/>
+      <w:r>
+        <w:rPr>
+          <w:rFonts w:ascii="Consolas" w:hAnsi="Consolas" w:cs="Consolas"/>
+          <w:color w:val="0000FF"/>
+          <w:sz w:val="19"/>
+          <w:szCs w:val="19"/>
+          <w:lang w:val="es-PE"/>
+        </w:rPr>
+        <w:t>begin</w:t>
+      </w:r>
+      <w:proofErr w:type="spellEnd"/>
+    </w:p>
+    <w:p>
+      <w:pPr>
+        <w:autoSpaceDE w:val="0"/>
+        <w:autoSpaceDN w:val="0"/>
+        <w:adjustRightInd w:val="0"/>
+        <w:spacing w:after="0" w:line="240" w:lineRule="auto"/>
+        <w:rPr>
+          <w:rFonts w:ascii="Consolas" w:hAnsi="Consolas" w:cs="Consolas"/>
+          <w:color w:val="000000"/>
+          <w:sz w:val="19"/>
+          <w:szCs w:val="19"/>
+          <w:lang w:val="es-PE"/>
+        </w:rPr>
+      </w:pPr>
+      <w:proofErr w:type="spellStart"/>
+      <w:r>
+        <w:rPr>
+          <w:rFonts w:ascii="Consolas" w:hAnsi="Consolas" w:cs="Consolas"/>
+          <w:color w:val="0000FF"/>
+          <w:sz w:val="19"/>
+          <w:szCs w:val="19"/>
+          <w:lang w:val="es-PE"/>
+        </w:rPr>
+        <w:t>select</w:t>
+      </w:r>
+      <w:proofErr w:type="spellEnd"/>
+      <w:r>
+        <w:rPr>
+          <w:rFonts w:ascii="Consolas" w:hAnsi="Consolas" w:cs="Consolas"/>
+          <w:color w:val="000000"/>
+          <w:sz w:val="19"/>
+          <w:szCs w:val="19"/>
+          <w:lang w:val="es-PE"/>
+        </w:rPr>
+        <w:t xml:space="preserve"> </w:t>
+      </w:r>
+      <w:r>
+        <w:rPr>
+          <w:rFonts w:ascii="Consolas" w:hAnsi="Consolas" w:cs="Consolas"/>
+          <w:color w:val="808080"/>
+          <w:sz w:val="19"/>
+          <w:szCs w:val="19"/>
+          <w:lang w:val="es-PE"/>
+        </w:rPr>
+        <w:t>*</w:t>
+      </w:r>
+      <w:r>
+        <w:rPr>
+          <w:rFonts w:ascii="Consolas" w:hAnsi="Consolas" w:cs="Consolas"/>
+          <w:color w:val="000000"/>
+          <w:sz w:val="19"/>
+          <w:szCs w:val="19"/>
+          <w:lang w:val="es-PE"/>
+        </w:rPr>
+        <w:t xml:space="preserve"> </w:t>
+      </w:r>
+      <w:proofErr w:type="spellStart"/>
+      <w:r>
+        <w:rPr>
+          <w:rFonts w:ascii="Consolas" w:hAnsi="Consolas" w:cs="Consolas"/>
+          <w:color w:val="0000FF"/>
+          <w:sz w:val="19"/>
+          <w:szCs w:val="19"/>
+          <w:lang w:val="es-PE"/>
+        </w:rPr>
+        <w:t>from</w:t>
+      </w:r>
+      <w:proofErr w:type="spellEnd"/>
+      <w:r>
+        <w:rPr>
+          <w:rFonts w:ascii="Consolas" w:hAnsi="Consolas" w:cs="Consolas"/>
+          <w:color w:val="000000"/>
+          <w:sz w:val="19"/>
+          <w:szCs w:val="19"/>
+          <w:lang w:val="es-PE"/>
+        </w:rPr>
+        <w:t xml:space="preserve"> HIJOS </w:t>
+      </w:r>
+      <w:proofErr w:type="spellStart"/>
+      <w:r>
+        <w:rPr>
+          <w:rFonts w:ascii="Consolas" w:hAnsi="Consolas" w:cs="Consolas"/>
+          <w:color w:val="0000FF"/>
+          <w:sz w:val="19"/>
+          <w:szCs w:val="19"/>
+          <w:lang w:val="es-PE"/>
+        </w:rPr>
+        <w:t>where</w:t>
+      </w:r>
+      <w:proofErr w:type="spellEnd"/>
+      <w:r>
+        <w:rPr>
+          <w:rFonts w:ascii="Consolas" w:hAnsi="Consolas" w:cs="Consolas"/>
+          <w:color w:val="000000"/>
+          <w:sz w:val="19"/>
+          <w:szCs w:val="19"/>
+          <w:lang w:val="es-PE"/>
+        </w:rPr>
+        <w:t xml:space="preserve"> </w:t>
+      </w:r>
+      <w:proofErr w:type="spellStart"/>
+      <w:proofErr w:type="gramStart"/>
+      <w:r>
+        <w:rPr>
+          <w:rFonts w:ascii="Consolas" w:hAnsi="Consolas" w:cs="Consolas"/>
+          <w:color w:val="000000"/>
+          <w:sz w:val="19"/>
+          <w:szCs w:val="19"/>
+          <w:lang w:val="es-PE"/>
+        </w:rPr>
+        <w:t>IdDerhab</w:t>
+      </w:r>
+      <w:proofErr w:type="spellEnd"/>
+      <w:r>
+        <w:rPr>
+          <w:rFonts w:ascii="Consolas" w:hAnsi="Consolas" w:cs="Consolas"/>
+          <w:color w:val="000000"/>
+          <w:sz w:val="19"/>
+          <w:szCs w:val="19"/>
+          <w:lang w:val="es-PE"/>
+        </w:rPr>
+        <w:t xml:space="preserve">  </w:t>
+      </w:r>
+      <w:r>
+        <w:rPr>
+          <w:rFonts w:ascii="Consolas" w:hAnsi="Consolas" w:cs="Consolas"/>
+          <w:color w:val="808080"/>
+          <w:sz w:val="19"/>
+          <w:szCs w:val="19"/>
+          <w:lang w:val="es-PE"/>
+        </w:rPr>
+        <w:t>=</w:t>
+      </w:r>
+      <w:proofErr w:type="gramEnd"/>
+      <w:r>
+        <w:rPr>
+          <w:rFonts w:ascii="Consolas" w:hAnsi="Consolas" w:cs="Consolas"/>
+          <w:color w:val="000000"/>
+          <w:sz w:val="19"/>
+          <w:szCs w:val="19"/>
+          <w:lang w:val="es-PE"/>
+        </w:rPr>
+        <w:t xml:space="preserve"> @IdDerhab </w:t>
+      </w:r>
+    </w:p>
+    <w:p>
+      <w:pPr>
+        <w:autoSpaceDE w:val="0"/>
+        <w:autoSpaceDN w:val="0"/>
+        <w:adjustRightInd w:val="0"/>
+        <w:spacing w:after="0" w:line="240" w:lineRule="auto"/>
+        <w:rPr>
+          <w:rFonts w:ascii="Consolas" w:hAnsi="Consolas" w:cs="Consolas"/>
+          <w:color w:val="000000"/>
+          <w:sz w:val="19"/>
+          <w:szCs w:val="19"/>
+          <w:u w:val="single"/>
+          <w:lang w:val="es-PE"/>
+        </w:rPr>
+      </w:pPr>
+      <w:proofErr w:type="spellStart"/>
+      <w:r>
+        <w:rPr>
+          <w:rFonts w:ascii="Consolas" w:hAnsi="Consolas" w:cs="Consolas"/>
+          <w:color w:val="0000FF"/>
+          <w:sz w:val="19"/>
+          <w:szCs w:val="19"/>
+          <w:lang w:val="es-PE"/>
+        </w:rPr>
+        <w:t>end</w:t>
+      </w:r>
+      <w:proofErr w:type="spellEnd"/>
+    </w:p>
+    <w:p>
+      <w:pPr>
+        <w:pStyle w:val="Prrafodelista"/>
+        <w:ind w:left="1512"/>
+      </w:pPr>
+    </w:p>
+    <w:p>
+      <w:pPr>
+        <w:pStyle w:val="Prrafodelista"/>
+        <w:numPr>
+          <w:ilvl w:val="0"/>
+          <w:numId w:val="5"/>
+        </w:numPr>
       </w:pPr>
       <w:r>
         <w:t>Actualizar</w:t>
@@ -8150,7 +9027,6 @@
           <w:szCs w:val="19"/>
           <w:lang w:val="es-PE"/>
         </w:rPr>
-        <w:lastRenderedPageBreak/>
         <w:t>set</w:t>
       </w:r>
     </w:p>
@@ -9719,7 +10595,7 @@
   <w:abstractNum w:abstractNumId="4" w15:restartNumberingAfterBreak="0">
     <w:nsid w:val="63C70E9A"/>
     <w:multiLevelType w:val="hybridMultilevel"/>
-    <w:tmpl w:val="B90CB556"/>
+    <w:tmpl w:val="6D0E3A9C"/>
     <w:lvl w:ilvl="0" w:tplc="280A0001">
       <w:start w:val="1"/>
       <w:numFmt w:val="bullet"/>

</xml_diff>